<commit_message>
Acta de aceptación culminada.
</commit_message>
<xml_diff>
--- a/Entregables/ACHP_009 - Acta de Aceptación de Proyecto (F).docx
+++ b/Entregables/ACHP_009 - Acta de Aceptación de Proyecto (F).docx
@@ -1,6 +1,6 @@
 
 <file path=word/document.xml><?xml version="1.0" encoding="utf-8"?>
-<w:document xmlns:wpc="http://schemas.microsoft.com/office/word/2010/wordprocessingCanvas" xmlns:cx="http://schemas.microsoft.com/office/drawing/2014/chartex" xmlns:mc="http://schemas.openxmlformats.org/markup-compatibility/2006" xmlns:o="urn:schemas-microsoft-com:office:office" xmlns:r="http://schemas.openxmlformats.org/officeDocument/2006/relationships" xmlns:m="http://schemas.openxmlformats.org/officeDocument/2006/math" xmlns:v="urn:schemas-microsoft-com:vml" xmlns:wp14="http://schemas.microsoft.com/office/word/2010/wordprocessingDrawing" xmlns:wp="http://schemas.openxmlformats.org/drawingml/2006/wordprocessingDrawing" xmlns:w10="urn:schemas-microsoft-com:office:word" xmlns:w="http://schemas.openxmlformats.org/wordprocessingml/2006/main" xmlns:w14="http://schemas.microsoft.com/office/word/2010/wordml" xmlns:w15="http://schemas.microsoft.com/office/word/2012/wordml" xmlns:w16se="http://schemas.microsoft.com/office/word/2015/wordml/symex" xmlns:wpg="http://schemas.microsoft.com/office/word/2010/wordprocessingGroup" xmlns:wpi="http://schemas.microsoft.com/office/word/2010/wordprocessingInk" xmlns:wne="http://schemas.microsoft.com/office/word/2006/wordml" xmlns:wps="http://schemas.microsoft.com/office/word/2010/wordprocessingShape" mc:Ignorable="w14 w15 w16se wp14">
+<w:document xmlns:wpc="http://schemas.microsoft.com/office/word/2010/wordprocessingCanvas" xmlns:cx="http://schemas.microsoft.com/office/drawing/2014/chartex" xmlns:cx1="http://schemas.microsoft.com/office/drawing/2015/9/8/chartex" xmlns:mc="http://schemas.openxmlformats.org/markup-compatibility/2006" xmlns:o="urn:schemas-microsoft-com:office:office" xmlns:r="http://schemas.openxmlformats.org/officeDocument/2006/relationships" xmlns:m="http://schemas.openxmlformats.org/officeDocument/2006/math" xmlns:v="urn:schemas-microsoft-com:vml" xmlns:wp14="http://schemas.microsoft.com/office/word/2010/wordprocessingDrawing" xmlns:wp="http://schemas.openxmlformats.org/drawingml/2006/wordprocessingDrawing" xmlns:w10="urn:schemas-microsoft-com:office:word" xmlns:w="http://schemas.openxmlformats.org/wordprocessingml/2006/main" xmlns:w14="http://schemas.microsoft.com/office/word/2010/wordml" xmlns:w15="http://schemas.microsoft.com/office/word/2012/wordml" xmlns:w16se="http://schemas.microsoft.com/office/word/2015/wordml/symex" xmlns:wpg="http://schemas.microsoft.com/office/word/2010/wordprocessingGroup" xmlns:wpi="http://schemas.microsoft.com/office/word/2010/wordprocessingInk" xmlns:wne="http://schemas.microsoft.com/office/word/2006/wordml" xmlns:wps="http://schemas.microsoft.com/office/word/2010/wordprocessingShape" mc:Ignorable="w14 w15 w16se wp14">
   <w:body>
     <w:tbl>
       <w:tblPr>
@@ -26,8 +26,8 @@
         <w:gridCol w:w="1207"/>
         <w:gridCol w:w="1517"/>
         <w:gridCol w:w="1549"/>
-        <w:gridCol w:w="1057"/>
-        <w:gridCol w:w="2863"/>
+        <w:gridCol w:w="1325"/>
+        <w:gridCol w:w="2595"/>
       </w:tblGrid>
       <w:tr>
         <w:trPr>
@@ -199,7 +199,7 @@
         </w:tc>
         <w:tc>
           <w:tcPr>
-            <w:tcW w:w="1057" w:type="dxa"/>
+            <w:tcW w:w="1325" w:type="dxa"/>
             <w:shd w:val="clear" w:color="auto" w:fill="F2F2F2"/>
             <w:vAlign w:val="center"/>
           </w:tcPr>
@@ -230,7 +230,7 @@
         </w:tc>
         <w:tc>
           <w:tcPr>
-            <w:tcW w:w="2863" w:type="dxa"/>
+            <w:tcW w:w="2595" w:type="dxa"/>
             <w:shd w:val="clear" w:color="auto" w:fill="F2F2F2"/>
             <w:vAlign w:val="center"/>
           </w:tcPr>
@@ -279,6 +279,15 @@
                 <w:lang w:val="es-ES"/>
               </w:rPr>
             </w:pPr>
+            <w:r>
+              <w:rPr>
+                <w:rFonts w:ascii="Verdana" w:hAnsi="Verdana" w:cs="Arial"/>
+                <w:sz w:val="18"/>
+                <w:szCs w:val="18"/>
+                <w:lang w:val="es-ES"/>
+              </w:rPr>
+              <w:t>1.0</w:t>
+            </w:r>
           </w:p>
         </w:tc>
         <w:tc>
@@ -295,6 +304,15 @@
                 <w:lang w:val="es-ES"/>
               </w:rPr>
             </w:pPr>
+            <w:r>
+              <w:rPr>
+                <w:rFonts w:ascii="Verdana" w:hAnsi="Verdana" w:cs="Arial"/>
+                <w:sz w:val="18"/>
+                <w:szCs w:val="18"/>
+                <w:lang w:val="es-ES"/>
+              </w:rPr>
+              <w:t>AL</w:t>
+            </w:r>
           </w:p>
         </w:tc>
         <w:tc>
@@ -311,6 +329,15 @@
                 <w:lang w:val="es-ES"/>
               </w:rPr>
             </w:pPr>
+            <w:r>
+              <w:rPr>
+                <w:rFonts w:ascii="Verdana" w:hAnsi="Verdana" w:cs="Arial"/>
+                <w:sz w:val="18"/>
+                <w:szCs w:val="18"/>
+                <w:lang w:val="es-ES"/>
+              </w:rPr>
+              <w:t>AL</w:t>
+            </w:r>
           </w:p>
         </w:tc>
         <w:tc>
@@ -327,11 +354,20 @@
                 <w:lang w:val="es-ES"/>
               </w:rPr>
             </w:pPr>
+            <w:r>
+              <w:rPr>
+                <w:rFonts w:ascii="Verdana" w:hAnsi="Verdana" w:cs="Arial"/>
+                <w:sz w:val="18"/>
+                <w:szCs w:val="18"/>
+                <w:lang w:val="es-ES"/>
+              </w:rPr>
+              <w:t>DS</w:t>
+            </w:r>
           </w:p>
         </w:tc>
         <w:tc>
           <w:tcPr>
-            <w:tcW w:w="1057" w:type="dxa"/>
+            <w:tcW w:w="1325" w:type="dxa"/>
             <w:vAlign w:val="center"/>
           </w:tcPr>
           <w:p>
@@ -344,11 +380,20 @@
                 <w:lang w:val="es-ES"/>
               </w:rPr>
             </w:pPr>
+            <w:r>
+              <w:rPr>
+                <w:rFonts w:ascii="Verdana" w:hAnsi="Verdana" w:cs="Arial"/>
+                <w:sz w:val="18"/>
+                <w:szCs w:val="18"/>
+                <w:lang w:val="es-ES"/>
+              </w:rPr>
+              <w:t>24/02/2021</w:t>
+            </w:r>
           </w:p>
         </w:tc>
         <w:tc>
           <w:tcPr>
-            <w:tcW w:w="2863" w:type="dxa"/>
+            <w:tcW w:w="2595" w:type="dxa"/>
             <w:shd w:val="clear" w:color="auto" w:fill="auto"/>
             <w:vAlign w:val="center"/>
           </w:tcPr>
@@ -361,6 +406,15 @@
                 <w:lang w:val="es-ES"/>
               </w:rPr>
             </w:pPr>
+            <w:r>
+              <w:rPr>
+                <w:rFonts w:ascii="Verdana" w:hAnsi="Verdana" w:cs="Arial"/>
+                <w:sz w:val="18"/>
+                <w:szCs w:val="18"/>
+                <w:lang w:val="es-ES"/>
+              </w:rPr>
+              <w:t>Versión original</w:t>
+            </w:r>
           </w:p>
         </w:tc>
       </w:tr>
@@ -400,8 +454,6 @@
           </w14:shadow>
         </w:rPr>
       </w:pPr>
-      <w:bookmarkStart w:id="0" w:name="_GoBack"/>
-      <w:bookmarkEnd w:id="0"/>
       <w:r>
         <w:rPr>
           <w:rFonts w:ascii="Verdana" w:hAnsi="Verdana"/>
@@ -418,6 +470,8 @@
         </w:rPr>
         <w:t>ACTA DE ACEPTACIÓN DE PROYECTO</w:t>
       </w:r>
+      <w:bookmarkStart w:id="0" w:name="_GoBack"/>
+      <w:bookmarkEnd w:id="0"/>
     </w:p>
     <w:p>
       <w:pPr>
@@ -465,26 +519,29 @@
               <w:pStyle w:val="Textoindependiente"/>
               <w:jc w:val="center"/>
               <w:rPr>
-                <w:rFonts w:ascii="Verdana" w:hAnsi="Verdana"/>
                 <w:b/>
                 <w:smallCaps/>
+                <w:sz w:val="24"/>
+                <w:szCs w:val="24"/>
                 <w:lang w:val="es-ES"/>
               </w:rPr>
             </w:pPr>
             <w:r>
               <w:rPr>
-                <w:rFonts w:ascii="Verdana" w:hAnsi="Verdana"/>
                 <w:b/>
                 <w:smallCaps/>
+                <w:sz w:val="24"/>
+                <w:szCs w:val="24"/>
                 <w:lang w:val="es-ES"/>
               </w:rPr>
               <w:t>Nombre del P</w:t>
             </w:r>
             <w:r>
               <w:rPr>
-                <w:rFonts w:ascii="Verdana" w:hAnsi="Verdana"/>
                 <w:b/>
                 <w:smallCaps/>
+                <w:sz w:val="24"/>
+                <w:szCs w:val="24"/>
                 <w:lang w:val="es-ES"/>
               </w:rPr>
               <w:t>royecto</w:t>
@@ -502,17 +559,19 @@
               <w:pStyle w:val="Textoindependiente"/>
               <w:jc w:val="center"/>
               <w:rPr>
-                <w:rFonts w:ascii="Verdana" w:hAnsi="Verdana"/>
                 <w:b/>
                 <w:smallCaps/>
+                <w:sz w:val="24"/>
+                <w:szCs w:val="24"/>
                 <w:lang w:val="es-ES"/>
               </w:rPr>
             </w:pPr>
             <w:r>
               <w:rPr>
-                <w:rFonts w:ascii="Verdana" w:hAnsi="Verdana"/>
                 <w:b/>
                 <w:smallCaps/>
+                <w:sz w:val="24"/>
+                <w:szCs w:val="24"/>
                 <w:lang w:val="es-ES"/>
               </w:rPr>
               <w:t>Siglas del Proyecto</w:t>
@@ -538,11 +597,30 @@
               <w:pStyle w:val="Textoindependiente"/>
               <w:jc w:val="center"/>
               <w:rPr>
-                <w:rFonts w:ascii="Verdana" w:hAnsi="Verdana"/>
-                <w:b/>
+                <w:b/>
+                <w:sz w:val="24"/>
+                <w:szCs w:val="24"/>
                 <w:lang w:val="es-ES"/>
               </w:rPr>
             </w:pPr>
+            <w:r>
+              <w:rPr>
+                <w:b/>
+                <w:sz w:val="24"/>
+                <w:szCs w:val="24"/>
+                <w:lang w:val="es-ES"/>
+              </w:rPr>
+              <w:t>Aplicación móvil de hospitales privados para monitoreo y rastreo en tiempo real de casos de COVID 19 en un radio específico.</w:t>
+            </w:r>
+            <w:r>
+              <w:rPr>
+                <w:b/>
+                <w:sz w:val="24"/>
+                <w:szCs w:val="24"/>
+                <w:lang w:val="es-ES"/>
+              </w:rPr>
+              <w:tab/>
+            </w:r>
           </w:p>
         </w:tc>
         <w:tc>
@@ -559,11 +637,21 @@
               <w:pStyle w:val="Textoindependiente"/>
               <w:jc w:val="center"/>
               <w:rPr>
-                <w:rFonts w:ascii="Verdana" w:hAnsi="Verdana"/>
-                <w:b/>
+                <w:b/>
+                <w:sz w:val="24"/>
+                <w:szCs w:val="24"/>
                 <w:lang w:val="es-ES"/>
               </w:rPr>
             </w:pPr>
+            <w:r>
+              <w:rPr>
+                <w:b/>
+                <w:sz w:val="24"/>
+                <w:szCs w:val="24"/>
+                <w:lang w:val="es-ES"/>
+              </w:rPr>
+              <w:t>ACHP</w:t>
+            </w:r>
           </w:p>
         </w:tc>
       </w:tr>
@@ -572,12 +660,19 @@
       <w:pPr>
         <w:jc w:val="both"/>
         <w:rPr>
-          <w:rFonts w:ascii="Verdana" w:hAnsi="Verdana"/>
-          <w:sz w:val="18"/>
-          <w:szCs w:val="18"/>
+          <w:sz w:val="24"/>
+          <w:szCs w:val="24"/>
           <w:lang w:val="es-ES"/>
         </w:rPr>
       </w:pPr>
+      <w:r>
+        <w:rPr>
+          <w:sz w:val="24"/>
+          <w:szCs w:val="24"/>
+          <w:lang w:val="es-ES"/>
+        </w:rPr>
+        <w:t xml:space="preserve"> </w:t>
+      </w:r>
     </w:p>
     <w:tbl>
       <w:tblPr>
@@ -613,35 +708,37 @@
             <w:pPr>
               <w:jc w:val="both"/>
               <w:rPr>
-                <w:rFonts w:ascii="Verdana" w:hAnsi="Verdana"/>
-                <w:sz w:val="18"/>
-                <w:szCs w:val="18"/>
+                <w:sz w:val="24"/>
+                <w:szCs w:val="24"/>
                 <w:lang w:val="es-ES"/>
               </w:rPr>
             </w:pPr>
             <w:r>
               <w:rPr>
-                <w:rFonts w:ascii="Verdana" w:hAnsi="Verdana"/>
                 <w:b/>
                 <w:smallCaps/>
+                <w:sz w:val="24"/>
+                <w:szCs w:val="24"/>
                 <w:lang w:val="es-ES"/>
               </w:rPr>
               <w:t xml:space="preserve">Nombre del Cliente o </w:t>
             </w:r>
             <w:r>
               <w:rPr>
-                <w:rFonts w:ascii="Verdana" w:hAnsi="Verdana"/>
                 <w:b/>
                 <w:smallCaps/>
+                <w:sz w:val="24"/>
+                <w:szCs w:val="24"/>
                 <w:lang w:val="es-ES"/>
               </w:rPr>
               <w:t>P</w:t>
             </w:r>
             <w:r>
               <w:rPr>
-                <w:rFonts w:ascii="Verdana" w:hAnsi="Verdana"/>
                 <w:b/>
                 <w:smallCaps/>
+                <w:sz w:val="24"/>
+                <w:szCs w:val="24"/>
                 <w:lang w:val="es-ES"/>
               </w:rPr>
               <w:t>atrocinador:</w:t>
@@ -664,11 +761,19 @@
             <w:pPr>
               <w:jc w:val="both"/>
               <w:rPr>
-                <w:rFonts w:ascii="Verdana" w:hAnsi="Verdana"/>
-                <w:szCs w:val="18"/>
+                <w:sz w:val="24"/>
+                <w:szCs w:val="24"/>
                 <w:lang w:val="es-ES"/>
               </w:rPr>
             </w:pPr>
+            <w:r>
+              <w:rPr>
+                <w:sz w:val="24"/>
+                <w:szCs w:val="24"/>
+                <w:lang w:val="es-ES"/>
+              </w:rPr>
+              <w:t>Red de Hospitales Privados de la ciudad de Quito.</w:t>
+            </w:r>
           </w:p>
         </w:tc>
       </w:tr>
@@ -677,9 +782,8 @@
       <w:pPr>
         <w:jc w:val="both"/>
         <w:rPr>
-          <w:rFonts w:ascii="Verdana" w:hAnsi="Verdana"/>
-          <w:sz w:val="18"/>
-          <w:szCs w:val="18"/>
+          <w:sz w:val="24"/>
+          <w:szCs w:val="24"/>
           <w:lang w:val="es-ES"/>
         </w:rPr>
       </w:pPr>
@@ -720,40 +824,39 @@
               <w:jc w:val="both"/>
               <w:outlineLvl w:val="0"/>
               <w:rPr>
-                <w:rFonts w:ascii="Verdana" w:hAnsi="Verdana"/>
                 <w:b/>
                 <w:smallCaps/>
-                <w:szCs w:val="18"/>
+                <w:sz w:val="24"/>
+                <w:szCs w:val="24"/>
                 <w:lang w:val="es-ES"/>
               </w:rPr>
             </w:pPr>
             <w:r>
               <w:rPr>
-                <w:rFonts w:ascii="Verdana" w:hAnsi="Verdana"/>
                 <w:b/>
                 <w:smallCaps/>
-                <w:szCs w:val="18"/>
+                <w:sz w:val="24"/>
+                <w:szCs w:val="24"/>
                 <w:lang w:val="es-ES"/>
               </w:rPr>
               <w:t>Declaración de la Aceptación Formal</w:t>
             </w:r>
             <w:r>
               <w:rPr>
-                <w:rFonts w:ascii="Verdana" w:hAnsi="Verdana"/>
                 <w:b/>
                 <w:smallCaps/>
-                <w:szCs w:val="18"/>
+                <w:sz w:val="24"/>
+                <w:szCs w:val="24"/>
                 <w:lang w:val="es-ES"/>
               </w:rPr>
               <w:t xml:space="preserve">: </w:t>
             </w:r>
             <w:r>
               <w:rPr>
-                <w:rFonts w:ascii="Verdana" w:hAnsi="Verdana"/>
                 <w:i/>
                 <w:smallCaps/>
-                <w:sz w:val="18"/>
-                <w:szCs w:val="18"/>
+                <w:sz w:val="24"/>
+                <w:szCs w:val="24"/>
                 <w:lang w:val="es-ES"/>
               </w:rPr>
               <w:t>Definir detalladamente las condiciones que se cumplieron para la aceptación formal del proyecto.</w:t>
@@ -781,29 +884,13 @@
               </w:tabs>
               <w:jc w:val="both"/>
               <w:rPr>
-                <w:rFonts w:ascii="Verdana" w:hAnsi="Verdana"/>
-                <w:color w:val="000000"/>
-                <w:sz w:val="18"/>
-                <w:szCs w:val="18"/>
+                <w:color w:val="000000"/>
+                <w:sz w:val="24"/>
+                <w:szCs w:val="24"/>
                 <w:lang w:val="es-ES"/>
               </w:rPr>
             </w:pPr>
           </w:p>
-        </w:tc>
-      </w:tr>
-      <w:tr>
-        <w:trPr>
-          <w:trHeight w:val="227"/>
-          <w:jc w:val="center"/>
-        </w:trPr>
-        <w:tc>
-          <w:tcPr>
-            <w:tcW w:w="9360" w:type="dxa"/>
-            <w:gridSpan w:val="2"/>
-            <w:tcBorders>
-              <w:bottom w:val="single" w:sz="4" w:space="0" w:color="auto"/>
-            </w:tcBorders>
-          </w:tcPr>
           <w:p>
             <w:pPr>
               <w:tabs>
@@ -811,29 +898,86 @@
               </w:tabs>
               <w:jc w:val="both"/>
               <w:rPr>
-                <w:rFonts w:ascii="Verdana" w:hAnsi="Verdana"/>
-                <w:color w:val="000000"/>
-                <w:sz w:val="18"/>
-                <w:szCs w:val="18"/>
+                <w:color w:val="000000"/>
+                <w:sz w:val="24"/>
+                <w:szCs w:val="24"/>
                 <w:lang w:val="es-ES"/>
               </w:rPr>
             </w:pPr>
+            <w:r>
+              <w:rPr>
+                <w:color w:val="000000"/>
+                <w:sz w:val="24"/>
+                <w:szCs w:val="24"/>
+                <w:lang w:val="es-ES"/>
+              </w:rPr>
+              <w:t xml:space="preserve">Para la presente se deja constancia que el proyecto </w:t>
+            </w:r>
+            <w:r>
+              <w:rPr>
+                <w:b/>
+                <w:color w:val="000000"/>
+                <w:sz w:val="24"/>
+                <w:szCs w:val="24"/>
+                <w:lang w:val="es-ES"/>
+              </w:rPr>
+              <w:t>Aplicación móvil de hospitales privados para monitoreo y rastreo en tiempo real de casos de COVID 19 en un radio específico</w:t>
+            </w:r>
+            <w:r>
+              <w:rPr>
+                <w:color w:val="000000"/>
+                <w:sz w:val="24"/>
+                <w:szCs w:val="24"/>
+                <w:lang w:val="es-ES"/>
+              </w:rPr>
+              <w:t>, ha sido aprobado y aceptado por los Directores Hospitales Privados del cantón Quito y el área de TICs de los Hospitales Privados del cantón Quito, d</w:t>
+            </w:r>
+            <w:r>
+              <w:rPr>
+                <w:color w:val="000000"/>
+                <w:sz w:val="24"/>
+                <w:szCs w:val="24"/>
+                <w:lang w:val="es-ES"/>
+              </w:rPr>
+              <w:t>amos</w:t>
+            </w:r>
+            <w:r>
+              <w:rPr>
+                <w:color w:val="000000"/>
+                <w:sz w:val="24"/>
+                <w:szCs w:val="24"/>
+                <w:lang w:val="es-ES"/>
+              </w:rPr>
+              <w:t xml:space="preserve"> </w:t>
+            </w:r>
+            <w:r>
+              <w:rPr>
+                <w:color w:val="000000"/>
+                <w:sz w:val="24"/>
+                <w:szCs w:val="24"/>
+                <w:lang w:val="es-ES"/>
+              </w:rPr>
+              <w:t>constancia por la presente qu</w:t>
+            </w:r>
+            <w:r>
+              <w:rPr>
+                <w:color w:val="000000"/>
+                <w:sz w:val="24"/>
+                <w:szCs w:val="24"/>
+                <w:lang w:val="es-ES"/>
+              </w:rPr>
+              <w:t xml:space="preserve">e el proyecto ha sido </w:t>
+            </w:r>
+            <w:r>
+              <w:rPr>
+                <w:color w:val="000000"/>
+                <w:sz w:val="24"/>
+                <w:szCs w:val="24"/>
+                <w:lang w:val="es-ES"/>
+              </w:rPr>
+              <w:t>culminado exitosamente.</w:t>
+            </w:r>
           </w:p>
-        </w:tc>
-      </w:tr>
-      <w:tr>
-        <w:trPr>
-          <w:trHeight w:val="227"/>
-          <w:jc w:val="center"/>
-        </w:trPr>
-        <w:tc>
-          <w:tcPr>
-            <w:tcW w:w="9360" w:type="dxa"/>
-            <w:gridSpan w:val="2"/>
-            <w:tcBorders>
-              <w:bottom w:val="single" w:sz="4" w:space="0" w:color="auto"/>
-            </w:tcBorders>
-          </w:tcPr>
           <w:p>
             <w:pPr>
               <w:tabs>
@@ -841,29 +985,13 @@
               </w:tabs>
               <w:jc w:val="both"/>
               <w:rPr>
-                <w:rFonts w:ascii="Verdana" w:hAnsi="Verdana"/>
-                <w:color w:val="000000"/>
-                <w:sz w:val="18"/>
-                <w:szCs w:val="18"/>
+                <w:color w:val="000000"/>
+                <w:sz w:val="24"/>
+                <w:szCs w:val="24"/>
                 <w:lang w:val="es-ES"/>
               </w:rPr>
             </w:pPr>
           </w:p>
-        </w:tc>
-      </w:tr>
-      <w:tr>
-        <w:trPr>
-          <w:trHeight w:val="227"/>
-          <w:jc w:val="center"/>
-        </w:trPr>
-        <w:tc>
-          <w:tcPr>
-            <w:tcW w:w="9360" w:type="dxa"/>
-            <w:gridSpan w:val="2"/>
-            <w:tcBorders>
-              <w:bottom w:val="single" w:sz="4" w:space="0" w:color="auto"/>
-            </w:tcBorders>
-          </w:tcPr>
           <w:p>
             <w:pPr>
               <w:tabs>
@@ -871,179 +999,41 @@
               </w:tabs>
               <w:jc w:val="both"/>
               <w:rPr>
-                <w:rFonts w:ascii="Verdana" w:hAnsi="Verdana"/>
-                <w:color w:val="000000"/>
-                <w:sz w:val="18"/>
-                <w:szCs w:val="18"/>
+                <w:color w:val="000000"/>
+                <w:sz w:val="24"/>
+                <w:szCs w:val="24"/>
                 <w:lang w:val="es-ES"/>
               </w:rPr>
             </w:pPr>
+            <w:r>
+              <w:rPr>
+                <w:color w:val="000000"/>
+                <w:sz w:val="24"/>
+                <w:szCs w:val="24"/>
+                <w:lang w:val="es-ES"/>
+              </w:rPr>
+              <w:t xml:space="preserve">El proyecto fue iniciado el </w:t>
+            </w:r>
+            <w:r>
+              <w:rPr>
+                <w:color w:val="000000"/>
+                <w:sz w:val="24"/>
+                <w:szCs w:val="24"/>
+                <w:lang w:val="es-ES"/>
+              </w:rPr>
+              <w:t>día 5 de octubre del 2020 y terminó el día 24 de marzo de 2021.</w:t>
+            </w:r>
           </w:p>
-        </w:tc>
-      </w:tr>
-      <w:tr>
-        <w:trPr>
-          <w:trHeight w:val="227"/>
-          <w:jc w:val="center"/>
-        </w:trPr>
-        <w:tc>
-          <w:tcPr>
-            <w:tcW w:w="9360" w:type="dxa"/>
-            <w:gridSpan w:val="2"/>
-            <w:shd w:val="clear" w:color="auto" w:fill="D9D9D9"/>
-            <w:vAlign w:val="center"/>
-          </w:tcPr>
           <w:p>
             <w:pPr>
+              <w:tabs>
+                <w:tab w:val="left" w:pos="3435"/>
+              </w:tabs>
               <w:jc w:val="both"/>
               <w:rPr>
-                <w:rFonts w:ascii="Verdana" w:hAnsi="Verdana"/>
-                <w:b/>
-                <w:smallCaps/>
-                <w:szCs w:val="18"/>
-                <w:lang w:val="es-ES"/>
-              </w:rPr>
-            </w:pPr>
-            <w:r>
-              <w:rPr>
-                <w:rFonts w:ascii="Verdana" w:hAnsi="Verdana"/>
-                <w:b/>
-                <w:smallCaps/>
-                <w:szCs w:val="18"/>
-                <w:lang w:val="es-ES"/>
-              </w:rPr>
-              <w:t>Observaciones Adicionales</w:t>
-            </w:r>
-            <w:r>
-              <w:rPr>
-                <w:rFonts w:ascii="Verdana" w:hAnsi="Verdana"/>
-                <w:b/>
-                <w:smallCaps/>
-                <w:szCs w:val="18"/>
-                <w:lang w:val="es-ES"/>
-              </w:rPr>
-              <w:t xml:space="preserve">: </w:t>
-            </w:r>
-            <w:r>
-              <w:rPr>
-                <w:rFonts w:ascii="Verdana" w:hAnsi="Verdana"/>
-                <w:i/>
-                <w:smallCaps/>
-                <w:sz w:val="18"/>
-                <w:szCs w:val="18"/>
-                <w:lang w:val="es-ES"/>
-              </w:rPr>
-              <w:t>Especificar otros comentarios u observaciones adicionales.</w:t>
-            </w:r>
-          </w:p>
-        </w:tc>
-      </w:tr>
-      <w:tr>
-        <w:trPr>
-          <w:trHeight w:val="227"/>
-          <w:jc w:val="center"/>
-        </w:trPr>
-        <w:tc>
-          <w:tcPr>
-            <w:tcW w:w="9360" w:type="dxa"/>
-            <w:gridSpan w:val="2"/>
-            <w:tcBorders>
-              <w:bottom w:val="single" w:sz="4" w:space="0" w:color="auto"/>
-            </w:tcBorders>
-          </w:tcPr>
-          <w:p>
-            <w:pPr>
-              <w:jc w:val="both"/>
-              <w:rPr>
-                <w:rFonts w:ascii="Verdana" w:hAnsi="Verdana"/>
-                <w:b/>
-                <w:color w:val="000000"/>
-                <w:sz w:val="18"/>
-                <w:szCs w:val="18"/>
-                <w:lang w:val="es-ES"/>
-              </w:rPr>
-            </w:pPr>
-          </w:p>
-        </w:tc>
-      </w:tr>
-      <w:tr>
-        <w:trPr>
-          <w:trHeight w:val="227"/>
-          <w:jc w:val="center"/>
-        </w:trPr>
-        <w:tc>
-          <w:tcPr>
-            <w:tcW w:w="9360" w:type="dxa"/>
-            <w:gridSpan w:val="2"/>
-            <w:tcBorders>
-              <w:bottom w:val="single" w:sz="4" w:space="0" w:color="auto"/>
-            </w:tcBorders>
-          </w:tcPr>
-          <w:p>
-            <w:pPr>
-              <w:jc w:val="both"/>
-              <w:rPr>
-                <w:rFonts w:ascii="Verdana" w:hAnsi="Verdana"/>
-                <w:b/>
-                <w:color w:val="000000"/>
-                <w:sz w:val="18"/>
-                <w:szCs w:val="18"/>
-                <w:lang w:val="es-ES"/>
-              </w:rPr>
-            </w:pPr>
-          </w:p>
-        </w:tc>
-      </w:tr>
-      <w:tr>
-        <w:trPr>
-          <w:trHeight w:val="227"/>
-          <w:jc w:val="center"/>
-        </w:trPr>
-        <w:tc>
-          <w:tcPr>
-            <w:tcW w:w="9360" w:type="dxa"/>
-            <w:gridSpan w:val="2"/>
-            <w:tcBorders>
-              <w:bottom w:val="single" w:sz="4" w:space="0" w:color="auto"/>
-            </w:tcBorders>
-          </w:tcPr>
-          <w:p>
-            <w:pPr>
-              <w:jc w:val="both"/>
-              <w:rPr>
-                <w:rFonts w:ascii="Verdana" w:hAnsi="Verdana"/>
-                <w:b/>
-                <w:color w:val="000000"/>
-                <w:sz w:val="18"/>
-                <w:szCs w:val="18"/>
-                <w:lang w:val="es-ES"/>
-              </w:rPr>
-            </w:pPr>
-          </w:p>
-        </w:tc>
-      </w:tr>
-      <w:tr>
-        <w:trPr>
-          <w:trHeight w:val="227"/>
-          <w:jc w:val="center"/>
-        </w:trPr>
-        <w:tc>
-          <w:tcPr>
-            <w:tcW w:w="9360" w:type="dxa"/>
-            <w:gridSpan w:val="2"/>
-            <w:tcBorders>
-              <w:bottom w:val="single" w:sz="4" w:space="0" w:color="auto"/>
-            </w:tcBorders>
-          </w:tcPr>
-          <w:p>
-            <w:pPr>
-              <w:jc w:val="both"/>
-              <w:rPr>
-                <w:rFonts w:ascii="Verdana" w:hAnsi="Verdana"/>
-                <w:b/>
-                <w:color w:val="000000"/>
-                <w:sz w:val="18"/>
-                <w:szCs w:val="18"/>
+                <w:color w:val="000000"/>
+                <w:sz w:val="24"/>
+                <w:szCs w:val="24"/>
                 <w:lang w:val="es-ES"/>
               </w:rPr>
             </w:pPr>
@@ -1069,40 +1059,38 @@
             <w:pPr>
               <w:jc w:val="both"/>
               <w:rPr>
-                <w:rFonts w:ascii="Verdana" w:hAnsi="Verdana"/>
-                <w:b/>
-                <w:sz w:val="18"/>
-                <w:szCs w:val="18"/>
+                <w:b/>
+                <w:sz w:val="24"/>
+                <w:szCs w:val="24"/>
                 <w:lang w:val="es-ES"/>
               </w:rPr>
             </w:pPr>
             <w:r>
               <w:rPr>
-                <w:rFonts w:ascii="Verdana" w:hAnsi="Verdana"/>
                 <w:b/>
                 <w:smallCaps/>
-                <w:szCs w:val="18"/>
+                <w:sz w:val="24"/>
+                <w:szCs w:val="24"/>
                 <w:lang w:val="es-ES"/>
               </w:rPr>
               <w:t>Aceptado por</w:t>
             </w:r>
             <w:r>
               <w:rPr>
-                <w:rFonts w:ascii="Verdana" w:hAnsi="Verdana"/>
                 <w:b/>
                 <w:smallCaps/>
-                <w:szCs w:val="18"/>
+                <w:sz w:val="24"/>
+                <w:szCs w:val="24"/>
                 <w:lang w:val="es-ES"/>
               </w:rPr>
               <w:t xml:space="preserve">: </w:t>
             </w:r>
             <w:r>
               <w:rPr>
-                <w:rFonts w:ascii="Verdana" w:hAnsi="Verdana"/>
                 <w:i/>
                 <w:smallCaps/>
-                <w:sz w:val="18"/>
-                <w:szCs w:val="18"/>
+                <w:sz w:val="24"/>
+                <w:szCs w:val="24"/>
                 <w:lang w:val="es-ES"/>
               </w:rPr>
               <w:t>Definir la fecha, y la persona responsable de la aceptación del proyecto.</w:t>
@@ -1125,51 +1113,47 @@
             <w:pPr>
               <w:jc w:val="center"/>
               <w:rPr>
-                <w:rFonts w:ascii="Verdana" w:hAnsi="Verdana"/>
                 <w:b/>
                 <w:i/>
                 <w:smallCaps/>
                 <w:color w:val="000000"/>
-                <w:sz w:val="18"/>
-                <w:szCs w:val="18"/>
+                <w:sz w:val="24"/>
+                <w:szCs w:val="24"/>
                 <w:lang w:val="es-ES"/>
               </w:rPr>
             </w:pPr>
             <w:r>
               <w:rPr>
-                <w:rFonts w:ascii="Verdana" w:hAnsi="Verdana"/>
                 <w:b/>
                 <w:i/>
                 <w:smallCaps/>
                 <w:color w:val="000000"/>
-                <w:sz w:val="18"/>
-                <w:szCs w:val="18"/>
+                <w:sz w:val="24"/>
+                <w:szCs w:val="24"/>
                 <w:lang w:val="es-ES"/>
               </w:rPr>
               <w:t xml:space="preserve">Nombre del Cliente, </w:t>
             </w:r>
             <w:r>
               <w:rPr>
-                <w:rFonts w:ascii="Verdana" w:hAnsi="Verdana"/>
                 <w:b/>
                 <w:i/>
                 <w:smallCaps/>
                 <w:color w:val="000000"/>
-                <w:sz w:val="18"/>
-                <w:szCs w:val="18"/>
+                <w:sz w:val="24"/>
+                <w:szCs w:val="24"/>
                 <w:lang w:val="es-ES"/>
               </w:rPr>
               <w:t>Patrocinador</w:t>
             </w:r>
             <w:r>
               <w:rPr>
-                <w:rFonts w:ascii="Verdana" w:hAnsi="Verdana"/>
                 <w:b/>
                 <w:i/>
                 <w:smallCaps/>
                 <w:color w:val="000000"/>
-                <w:sz w:val="18"/>
-                <w:szCs w:val="18"/>
+                <w:sz w:val="24"/>
+                <w:szCs w:val="24"/>
                 <w:lang w:val="es-ES"/>
               </w:rPr>
               <w:t xml:space="preserve"> u otro Funcionario</w:t>
@@ -1186,25 +1170,23 @@
             <w:pPr>
               <w:jc w:val="center"/>
               <w:rPr>
-                <w:rFonts w:ascii="Verdana" w:hAnsi="Verdana"/>
                 <w:b/>
                 <w:i/>
                 <w:smallCaps/>
                 <w:color w:val="000000"/>
-                <w:sz w:val="18"/>
-                <w:szCs w:val="18"/>
+                <w:sz w:val="24"/>
+                <w:szCs w:val="24"/>
                 <w:lang w:val="es-ES"/>
               </w:rPr>
             </w:pPr>
             <w:r>
               <w:rPr>
-                <w:rFonts w:ascii="Verdana" w:hAnsi="Verdana"/>
                 <w:b/>
                 <w:i/>
                 <w:smallCaps/>
                 <w:color w:val="000000"/>
-                <w:sz w:val="18"/>
-                <w:szCs w:val="18"/>
+                <w:sz w:val="24"/>
+                <w:szCs w:val="24"/>
                 <w:lang w:val="es-ES"/>
               </w:rPr>
               <w:t>Fecha</w:t>
@@ -1226,14 +1208,21 @@
             <w:pPr>
               <w:jc w:val="both"/>
               <w:rPr>
-                <w:rFonts w:ascii="Verdana" w:hAnsi="Verdana"/>
-                <w:b/>
-                <w:color w:val="000000"/>
-                <w:sz w:val="18"/>
-                <w:szCs w:val="18"/>
+                <w:color w:val="000000"/>
+                <w:sz w:val="24"/>
+                <w:szCs w:val="24"/>
                 <w:lang w:val="es-ES"/>
               </w:rPr>
             </w:pPr>
+            <w:r>
+              <w:rPr>
+                <w:color w:val="000000"/>
+                <w:sz w:val="24"/>
+                <w:szCs w:val="24"/>
+                <w:lang w:val="es-ES"/>
+              </w:rPr>
+              <w:t>Red de Hospitales Privados de la ciudad de Quito</w:t>
+            </w:r>
           </w:p>
         </w:tc>
         <w:tc>
@@ -1243,16 +1232,23 @@
           </w:tcPr>
           <w:p>
             <w:pPr>
-              <w:jc w:val="both"/>
-              <w:rPr>
-                <w:rFonts w:ascii="Verdana" w:hAnsi="Verdana"/>
-                <w:b/>
-                <w:color w:val="000000"/>
-                <w:sz w:val="18"/>
-                <w:szCs w:val="18"/>
+              <w:jc w:val="center"/>
+              <w:rPr>
+                <w:color w:val="000000"/>
+                <w:sz w:val="24"/>
+                <w:szCs w:val="24"/>
                 <w:lang w:val="es-ES"/>
               </w:rPr>
             </w:pPr>
+            <w:r>
+              <w:rPr>
+                <w:color w:val="000000"/>
+                <w:sz w:val="24"/>
+                <w:szCs w:val="24"/>
+                <w:lang w:val="es-ES"/>
+              </w:rPr>
+              <w:t>24/03/2021</w:t>
+            </w:r>
           </w:p>
         </w:tc>
       </w:tr>
@@ -1270,14 +1266,21 @@
             <w:pPr>
               <w:jc w:val="both"/>
               <w:rPr>
-                <w:rFonts w:ascii="Verdana" w:hAnsi="Verdana"/>
-                <w:b/>
-                <w:color w:val="000000"/>
-                <w:sz w:val="18"/>
-                <w:szCs w:val="18"/>
+                <w:color w:val="000000"/>
+                <w:sz w:val="24"/>
+                <w:szCs w:val="24"/>
                 <w:lang w:val="es-ES"/>
               </w:rPr>
             </w:pPr>
+            <w:r>
+              <w:rPr>
+                <w:color w:val="000000"/>
+                <w:sz w:val="24"/>
+                <w:szCs w:val="24"/>
+                <w:lang w:val="es-ES"/>
+              </w:rPr>
+              <w:t>Mg. M. Pérez</w:t>
+            </w:r>
           </w:p>
         </w:tc>
         <w:tc>
@@ -1287,16 +1290,81 @@
           </w:tcPr>
           <w:p>
             <w:pPr>
+              <w:jc w:val="center"/>
+              <w:rPr>
+                <w:color w:val="000000"/>
+                <w:sz w:val="24"/>
+                <w:szCs w:val="24"/>
+                <w:lang w:val="es-ES"/>
+              </w:rPr>
+            </w:pPr>
+            <w:r>
+              <w:rPr>
+                <w:color w:val="000000"/>
+                <w:sz w:val="24"/>
+                <w:szCs w:val="24"/>
+                <w:lang w:val="es-ES"/>
+              </w:rPr>
+              <w:t>24/03/2021</w:t>
+            </w:r>
+          </w:p>
+        </w:tc>
+      </w:tr>
+      <w:tr>
+        <w:trPr>
+          <w:trHeight w:val="227"/>
+          <w:jc w:val="center"/>
+        </w:trPr>
+        <w:tc>
+          <w:tcPr>
+            <w:tcW w:w="5760" w:type="dxa"/>
+            <w:shd w:val="clear" w:color="auto" w:fill="FFFFFF"/>
+          </w:tcPr>
+          <w:p>
+            <w:pPr>
               <w:jc w:val="both"/>
               <w:rPr>
-                <w:rFonts w:ascii="Verdana" w:hAnsi="Verdana"/>
-                <w:b/>
-                <w:color w:val="000000"/>
-                <w:sz w:val="18"/>
-                <w:szCs w:val="18"/>
+                <w:color w:val="000000"/>
+                <w:sz w:val="24"/>
+                <w:szCs w:val="24"/>
                 <w:lang w:val="es-ES"/>
               </w:rPr>
             </w:pPr>
+            <w:r>
+              <w:rPr>
+                <w:color w:val="000000"/>
+                <w:sz w:val="24"/>
+                <w:szCs w:val="24"/>
+                <w:lang w:val="es-ES"/>
+              </w:rPr>
+              <w:t>Alejandro López</w:t>
+            </w:r>
+          </w:p>
+        </w:tc>
+        <w:tc>
+          <w:tcPr>
+            <w:tcW w:w="3600" w:type="dxa"/>
+            <w:shd w:val="clear" w:color="auto" w:fill="FFFFFF"/>
+          </w:tcPr>
+          <w:p>
+            <w:pPr>
+              <w:jc w:val="center"/>
+              <w:rPr>
+                <w:color w:val="000000"/>
+                <w:sz w:val="24"/>
+                <w:szCs w:val="24"/>
+                <w:lang w:val="es-ES"/>
+              </w:rPr>
+            </w:pPr>
+            <w:r>
+              <w:rPr>
+                <w:color w:val="000000"/>
+                <w:sz w:val="24"/>
+                <w:szCs w:val="24"/>
+                <w:lang w:val="es-ES"/>
+              </w:rPr>
+              <w:t>24/03/2021</w:t>
+            </w:r>
           </w:p>
         </w:tc>
       </w:tr>
@@ -1317,14 +1385,21 @@
             <w:pPr>
               <w:jc w:val="both"/>
               <w:rPr>
-                <w:rFonts w:ascii="Verdana" w:hAnsi="Verdana"/>
-                <w:b/>
-                <w:color w:val="000000"/>
-                <w:sz w:val="18"/>
-                <w:szCs w:val="18"/>
+                <w:color w:val="000000"/>
+                <w:sz w:val="24"/>
+                <w:szCs w:val="24"/>
                 <w:lang w:val="es-ES"/>
               </w:rPr>
             </w:pPr>
+            <w:r>
+              <w:rPr>
+                <w:color w:val="000000"/>
+                <w:sz w:val="24"/>
+                <w:szCs w:val="24"/>
+                <w:lang w:val="es-ES"/>
+              </w:rPr>
+              <w:t>Ian Mena</w:t>
+            </w:r>
           </w:p>
         </w:tc>
         <w:tc>
@@ -1337,16 +1412,23 @@
           </w:tcPr>
           <w:p>
             <w:pPr>
-              <w:jc w:val="both"/>
-              <w:rPr>
-                <w:rFonts w:ascii="Verdana" w:hAnsi="Verdana"/>
-                <w:b/>
-                <w:color w:val="000000"/>
-                <w:sz w:val="18"/>
-                <w:szCs w:val="18"/>
+              <w:jc w:val="center"/>
+              <w:rPr>
+                <w:color w:val="000000"/>
+                <w:sz w:val="24"/>
+                <w:szCs w:val="24"/>
                 <w:lang w:val="es-ES"/>
               </w:rPr>
             </w:pPr>
+            <w:r>
+              <w:rPr>
+                <w:color w:val="000000"/>
+                <w:sz w:val="24"/>
+                <w:szCs w:val="24"/>
+                <w:lang w:val="es-ES"/>
+              </w:rPr>
+              <w:t>24/03/2021</w:t>
+            </w:r>
           </w:p>
         </w:tc>
       </w:tr>
@@ -1367,14 +1449,21 @@
             <w:pPr>
               <w:jc w:val="both"/>
               <w:rPr>
-                <w:rFonts w:ascii="Verdana" w:hAnsi="Verdana"/>
-                <w:b/>
-                <w:color w:val="000000"/>
-                <w:sz w:val="18"/>
-                <w:szCs w:val="18"/>
+                <w:color w:val="000000"/>
+                <w:sz w:val="24"/>
+                <w:szCs w:val="24"/>
                 <w:lang w:val="es-ES"/>
               </w:rPr>
             </w:pPr>
+            <w:r>
+              <w:rPr>
+                <w:color w:val="000000"/>
+                <w:sz w:val="24"/>
+                <w:szCs w:val="24"/>
+                <w:lang w:val="es-ES"/>
+              </w:rPr>
+              <w:t>Jairo Lomas</w:t>
+            </w:r>
           </w:p>
         </w:tc>
         <w:tc>
@@ -1387,16 +1476,87 @@
           </w:tcPr>
           <w:p>
             <w:pPr>
+              <w:jc w:val="center"/>
+              <w:rPr>
+                <w:color w:val="000000"/>
+                <w:sz w:val="24"/>
+                <w:szCs w:val="24"/>
+                <w:lang w:val="es-ES"/>
+              </w:rPr>
+            </w:pPr>
+            <w:r>
+              <w:rPr>
+                <w:color w:val="000000"/>
+                <w:sz w:val="24"/>
+                <w:szCs w:val="24"/>
+                <w:lang w:val="es-ES"/>
+              </w:rPr>
+              <w:t>24/03/2021</w:t>
+            </w:r>
+          </w:p>
+        </w:tc>
+      </w:tr>
+      <w:tr>
+        <w:trPr>
+          <w:trHeight w:val="227"/>
+          <w:jc w:val="center"/>
+        </w:trPr>
+        <w:tc>
+          <w:tcPr>
+            <w:tcW w:w="5760" w:type="dxa"/>
+            <w:tcBorders>
+              <w:bottom w:val="single" w:sz="4" w:space="0" w:color="auto"/>
+            </w:tcBorders>
+            <w:shd w:val="clear" w:color="auto" w:fill="FFFFFF"/>
+          </w:tcPr>
+          <w:p>
+            <w:pPr>
               <w:jc w:val="both"/>
               <w:rPr>
-                <w:rFonts w:ascii="Verdana" w:hAnsi="Verdana"/>
-                <w:b/>
-                <w:color w:val="000000"/>
-                <w:sz w:val="18"/>
-                <w:szCs w:val="18"/>
+                <w:color w:val="000000"/>
+                <w:sz w:val="24"/>
+                <w:szCs w:val="24"/>
                 <w:lang w:val="es-ES"/>
               </w:rPr>
             </w:pPr>
+            <w:r>
+              <w:rPr>
+                <w:color w:val="000000"/>
+                <w:sz w:val="24"/>
+                <w:szCs w:val="24"/>
+                <w:lang w:val="es-ES"/>
+              </w:rPr>
+              <w:t>Diego Salazar</w:t>
+            </w:r>
+          </w:p>
+        </w:tc>
+        <w:tc>
+          <w:tcPr>
+            <w:tcW w:w="3600" w:type="dxa"/>
+            <w:tcBorders>
+              <w:bottom w:val="single" w:sz="4" w:space="0" w:color="auto"/>
+            </w:tcBorders>
+            <w:shd w:val="clear" w:color="auto" w:fill="FFFFFF"/>
+          </w:tcPr>
+          <w:p>
+            <w:pPr>
+              <w:jc w:val="center"/>
+              <w:rPr>
+                <w:color w:val="000000"/>
+                <w:sz w:val="24"/>
+                <w:szCs w:val="24"/>
+                <w:lang w:val="es-ES"/>
+              </w:rPr>
+            </w:pPr>
+            <w:r>
+              <w:rPr>
+                <w:color w:val="000000"/>
+                <w:sz w:val="24"/>
+                <w:szCs w:val="24"/>
+                <w:lang w:val="es-ES"/>
+              </w:rPr>
+              <w:t>24/03/2021</w:t>
+            </w:r>
           </w:p>
         </w:tc>
       </w:tr>
@@ -1419,88 +1579,32 @@
             <w:pPr>
               <w:jc w:val="both"/>
               <w:rPr>
-                <w:rFonts w:ascii="Verdana" w:hAnsi="Verdana"/>
                 <w:b/>
                 <w:i/>
-                <w:sz w:val="18"/>
-                <w:szCs w:val="18"/>
+                <w:sz w:val="24"/>
+                <w:szCs w:val="24"/>
                 <w:lang w:val="es-ES"/>
               </w:rPr>
             </w:pPr>
             <w:r>
               <w:rPr>
-                <w:rFonts w:ascii="Verdana" w:hAnsi="Verdana"/>
                 <w:b/>
                 <w:smallCaps/>
-                <w:szCs w:val="18"/>
-                <w:lang w:val="es-ES"/>
-              </w:rPr>
-              <w:t>Distribuido y Aceptado</w:t>
-            </w:r>
-            <w:r>
-              <w:rPr>
-                <w:rFonts w:ascii="Verdana" w:hAnsi="Verdana"/>
-                <w:b/>
-                <w:smallCaps/>
-                <w:szCs w:val="18"/>
-                <w:lang w:val="es-ES"/>
-              </w:rPr>
-              <w:t xml:space="preserve">: </w:t>
-            </w:r>
-            <w:r>
-              <w:rPr>
-                <w:rFonts w:ascii="Verdana" w:hAnsi="Verdana"/>
+                <w:sz w:val="24"/>
+                <w:szCs w:val="24"/>
+                <w:lang w:val="es-ES"/>
+              </w:rPr>
+              <w:t xml:space="preserve">Distribuido y Aceptado: </w:t>
+            </w:r>
+            <w:r>
+              <w:rPr>
                 <w:i/>
                 <w:smallCaps/>
-                <w:sz w:val="18"/>
-                <w:szCs w:val="18"/>
-                <w:lang w:val="es-ES"/>
-              </w:rPr>
-              <w:t xml:space="preserve">Definir la </w:t>
-            </w:r>
-            <w:r>
-              <w:rPr>
-                <w:rFonts w:ascii="Verdana" w:hAnsi="Verdana"/>
-                <w:i/>
-                <w:smallCaps/>
-                <w:sz w:val="18"/>
-                <w:szCs w:val="18"/>
-                <w:lang w:val="es-ES"/>
-              </w:rPr>
-              <w:t xml:space="preserve">fecha, y los </w:t>
-            </w:r>
-            <w:r>
-              <w:rPr>
-                <w:rFonts w:ascii="Verdana" w:hAnsi="Verdana"/>
-                <w:i/>
-                <w:smallCaps/>
-                <w:sz w:val="18"/>
-                <w:szCs w:val="18"/>
-                <w:lang w:val="es-ES"/>
-              </w:rPr>
-              <w:t>Interesados</w:t>
-            </w:r>
-            <w:r>
-              <w:rPr>
-                <w:rFonts w:ascii="Verdana" w:hAnsi="Verdana"/>
-                <w:i/>
-                <w:smallCaps/>
-                <w:sz w:val="18"/>
-                <w:szCs w:val="18"/>
-                <w:lang w:val="es-ES"/>
-              </w:rPr>
-              <w:t xml:space="preserve"> a quié</w:t>
-            </w:r>
-            <w:r>
-              <w:rPr>
-                <w:rFonts w:ascii="Verdana" w:hAnsi="Verdana"/>
-                <w:i/>
-                <w:smallCaps/>
-                <w:sz w:val="18"/>
-                <w:szCs w:val="18"/>
-                <w:lang w:val="es-ES"/>
-              </w:rPr>
-              <w:t>nes será distribuido la aceptación formal del proyecto.</w:t>
+                <w:sz w:val="24"/>
+                <w:szCs w:val="24"/>
+                <w:lang w:val="es-ES"/>
+              </w:rPr>
+              <w:t>Definir la fecha, y los Interesados a quiénes será distribuido la aceptación formal del proyecto.</w:t>
             </w:r>
           </w:p>
         </w:tc>
@@ -1520,41 +1624,26 @@
             <w:pPr>
               <w:jc w:val="center"/>
               <w:rPr>
-                <w:rFonts w:ascii="Verdana" w:hAnsi="Verdana"/>
                 <w:b/>
                 <w:i/>
                 <w:smallCaps/>
                 <w:color w:val="000000"/>
-                <w:sz w:val="18"/>
-                <w:szCs w:val="18"/>
+                <w:sz w:val="24"/>
+                <w:szCs w:val="24"/>
                 <w:lang w:val="es-ES"/>
               </w:rPr>
             </w:pPr>
             <w:r>
               <w:rPr>
-                <w:rFonts w:ascii="Verdana" w:hAnsi="Verdana"/>
                 <w:b/>
                 <w:i/>
                 <w:smallCaps/>
                 <w:color w:val="000000"/>
-                <w:sz w:val="18"/>
-                <w:szCs w:val="18"/>
-                <w:lang w:val="es-ES"/>
-              </w:rPr>
-              <w:t xml:space="preserve">Nombre del </w:t>
-            </w:r>
-            <w:r>
-              <w:rPr>
-                <w:rFonts w:ascii="Verdana" w:hAnsi="Verdana"/>
-                <w:b/>
-                <w:i/>
-                <w:smallCaps/>
-                <w:color w:val="000000"/>
-                <w:sz w:val="18"/>
-                <w:szCs w:val="18"/>
-                <w:lang w:val="es-ES"/>
-              </w:rPr>
-              <w:t>Interesado</w:t>
+                <w:sz w:val="24"/>
+                <w:szCs w:val="24"/>
+                <w:lang w:val="es-ES"/>
+              </w:rPr>
+              <w:t>Nombre del Interesado</w:t>
             </w:r>
           </w:p>
         </w:tc>
@@ -1568,25 +1657,23 @@
             <w:pPr>
               <w:jc w:val="center"/>
               <w:rPr>
-                <w:rFonts w:ascii="Verdana" w:hAnsi="Verdana"/>
                 <w:b/>
                 <w:i/>
                 <w:smallCaps/>
                 <w:color w:val="000000"/>
-                <w:sz w:val="18"/>
-                <w:szCs w:val="18"/>
+                <w:sz w:val="24"/>
+                <w:szCs w:val="24"/>
                 <w:lang w:val="es-ES"/>
               </w:rPr>
             </w:pPr>
             <w:r>
               <w:rPr>
-                <w:rFonts w:ascii="Verdana" w:hAnsi="Verdana"/>
                 <w:b/>
                 <w:i/>
                 <w:smallCaps/>
                 <w:color w:val="000000"/>
-                <w:sz w:val="18"/>
-                <w:szCs w:val="18"/>
+                <w:sz w:val="24"/>
+                <w:szCs w:val="24"/>
                 <w:lang w:val="es-ES"/>
               </w:rPr>
               <w:t>Fecha</w:t>
@@ -1608,14 +1695,22 @@
               <w:shd w:val="clear" w:color="auto" w:fill="FFFFFF"/>
               <w:jc w:val="both"/>
               <w:rPr>
-                <w:rFonts w:ascii="Verdana" w:hAnsi="Verdana"/>
-                <w:b/>
-                <w:color w:val="000000"/>
-                <w:sz w:val="18"/>
-                <w:szCs w:val="18"/>
+                <w:b/>
+                <w:color w:val="000000"/>
+                <w:sz w:val="24"/>
+                <w:szCs w:val="24"/>
                 <w:lang w:val="es-ES"/>
               </w:rPr>
             </w:pPr>
+            <w:r>
+              <w:rPr>
+                <w:color w:val="000000"/>
+                <w:sz w:val="24"/>
+                <w:szCs w:val="24"/>
+                <w:lang w:val="es-ES"/>
+              </w:rPr>
+              <w:t>Mg. M. Pérez</w:t>
+            </w:r>
           </w:p>
         </w:tc>
         <w:tc>
@@ -1625,16 +1720,24 @@
           <w:p>
             <w:pPr>
               <w:shd w:val="clear" w:color="auto" w:fill="FFFFFF"/>
-              <w:jc w:val="both"/>
-              <w:rPr>
-                <w:rFonts w:ascii="Verdana" w:hAnsi="Verdana"/>
-                <w:b/>
-                <w:color w:val="000000"/>
-                <w:sz w:val="18"/>
-                <w:szCs w:val="18"/>
+              <w:jc w:val="center"/>
+              <w:rPr>
+                <w:b/>
+                <w:color w:val="000000"/>
+                <w:sz w:val="24"/>
+                <w:szCs w:val="24"/>
                 <w:lang w:val="es-ES"/>
               </w:rPr>
             </w:pPr>
+            <w:r>
+              <w:rPr>
+                <w:color w:val="000000"/>
+                <w:sz w:val="24"/>
+                <w:szCs w:val="24"/>
+                <w:lang w:val="es-ES"/>
+              </w:rPr>
+              <w:t>24/03/2021</w:t>
+            </w:r>
           </w:p>
         </w:tc>
       </w:tr>
@@ -1652,14 +1755,22 @@
               <w:shd w:val="clear" w:color="auto" w:fill="FFFFFF"/>
               <w:jc w:val="both"/>
               <w:rPr>
-                <w:rFonts w:ascii="Verdana" w:hAnsi="Verdana"/>
-                <w:b/>
-                <w:color w:val="000000"/>
-                <w:sz w:val="18"/>
-                <w:szCs w:val="18"/>
+                <w:b/>
+                <w:color w:val="000000"/>
+                <w:sz w:val="24"/>
+                <w:szCs w:val="24"/>
                 <w:lang w:val="es-ES"/>
               </w:rPr>
             </w:pPr>
+            <w:r>
+              <w:rPr>
+                <w:color w:val="000000"/>
+                <w:sz w:val="24"/>
+                <w:szCs w:val="24"/>
+                <w:lang w:val="es-ES"/>
+              </w:rPr>
+              <w:t>Alejandro López</w:t>
+            </w:r>
           </w:p>
         </w:tc>
         <w:tc>
@@ -1669,16 +1780,24 @@
           <w:p>
             <w:pPr>
               <w:shd w:val="clear" w:color="auto" w:fill="FFFFFF"/>
-              <w:jc w:val="both"/>
-              <w:rPr>
-                <w:rFonts w:ascii="Verdana" w:hAnsi="Verdana"/>
-                <w:b/>
-                <w:color w:val="000000"/>
-                <w:sz w:val="18"/>
-                <w:szCs w:val="18"/>
+              <w:jc w:val="center"/>
+              <w:rPr>
+                <w:b/>
+                <w:color w:val="000000"/>
+                <w:sz w:val="24"/>
+                <w:szCs w:val="24"/>
                 <w:lang w:val="es-ES"/>
               </w:rPr>
             </w:pPr>
+            <w:r>
+              <w:rPr>
+                <w:color w:val="000000"/>
+                <w:sz w:val="24"/>
+                <w:szCs w:val="24"/>
+                <w:lang w:val="es-ES"/>
+              </w:rPr>
+              <w:t>24/03/2021</w:t>
+            </w:r>
           </w:p>
         </w:tc>
       </w:tr>
@@ -1696,14 +1815,22 @@
               <w:shd w:val="clear" w:color="auto" w:fill="FFFFFF"/>
               <w:jc w:val="both"/>
               <w:rPr>
-                <w:rFonts w:ascii="Verdana" w:hAnsi="Verdana"/>
-                <w:b/>
-                <w:color w:val="000000"/>
-                <w:sz w:val="18"/>
-                <w:szCs w:val="18"/>
+                <w:b/>
+                <w:color w:val="000000"/>
+                <w:sz w:val="24"/>
+                <w:szCs w:val="24"/>
                 <w:lang w:val="es-ES"/>
               </w:rPr>
             </w:pPr>
+            <w:r>
+              <w:rPr>
+                <w:color w:val="000000"/>
+                <w:sz w:val="24"/>
+                <w:szCs w:val="24"/>
+                <w:lang w:val="es-ES"/>
+              </w:rPr>
+              <w:t>Ian Mena</w:t>
+            </w:r>
           </w:p>
         </w:tc>
         <w:tc>
@@ -1713,16 +1840,24 @@
           <w:p>
             <w:pPr>
               <w:shd w:val="clear" w:color="auto" w:fill="FFFFFF"/>
-              <w:jc w:val="both"/>
-              <w:rPr>
-                <w:rFonts w:ascii="Verdana" w:hAnsi="Verdana"/>
-                <w:b/>
-                <w:color w:val="000000"/>
-                <w:sz w:val="18"/>
-                <w:szCs w:val="18"/>
+              <w:jc w:val="center"/>
+              <w:rPr>
+                <w:b/>
+                <w:color w:val="000000"/>
+                <w:sz w:val="24"/>
+                <w:szCs w:val="24"/>
                 <w:lang w:val="es-ES"/>
               </w:rPr>
             </w:pPr>
+            <w:r>
+              <w:rPr>
+                <w:color w:val="000000"/>
+                <w:sz w:val="24"/>
+                <w:szCs w:val="24"/>
+                <w:lang w:val="es-ES"/>
+              </w:rPr>
+              <w:t>24/03/2021</w:t>
+            </w:r>
           </w:p>
         </w:tc>
       </w:tr>
@@ -1740,14 +1875,22 @@
               <w:shd w:val="clear" w:color="auto" w:fill="FFFFFF"/>
               <w:jc w:val="both"/>
               <w:rPr>
-                <w:rFonts w:ascii="Verdana" w:hAnsi="Verdana"/>
-                <w:b/>
-                <w:color w:val="000000"/>
-                <w:sz w:val="18"/>
-                <w:szCs w:val="18"/>
+                <w:b/>
+                <w:color w:val="000000"/>
+                <w:sz w:val="24"/>
+                <w:szCs w:val="24"/>
                 <w:lang w:val="es-ES"/>
               </w:rPr>
             </w:pPr>
+            <w:r>
+              <w:rPr>
+                <w:color w:val="000000"/>
+                <w:sz w:val="24"/>
+                <w:szCs w:val="24"/>
+                <w:lang w:val="es-ES"/>
+              </w:rPr>
+              <w:t>Jairo Lomas</w:t>
+            </w:r>
           </w:p>
         </w:tc>
         <w:tc>
@@ -1757,16 +1900,83 @@
           <w:p>
             <w:pPr>
               <w:shd w:val="clear" w:color="auto" w:fill="FFFFFF"/>
+              <w:jc w:val="center"/>
+              <w:rPr>
+                <w:b/>
+                <w:color w:val="000000"/>
+                <w:sz w:val="24"/>
+                <w:szCs w:val="24"/>
+                <w:lang w:val="es-ES"/>
+              </w:rPr>
+            </w:pPr>
+            <w:r>
+              <w:rPr>
+                <w:color w:val="000000"/>
+                <w:sz w:val="24"/>
+                <w:szCs w:val="24"/>
+                <w:lang w:val="es-ES"/>
+              </w:rPr>
+              <w:t>24/03/2021</w:t>
+            </w:r>
+          </w:p>
+        </w:tc>
+      </w:tr>
+      <w:tr>
+        <w:trPr>
+          <w:trHeight w:val="227"/>
+          <w:jc w:val="center"/>
+        </w:trPr>
+        <w:tc>
+          <w:tcPr>
+            <w:tcW w:w="5760" w:type="dxa"/>
+          </w:tcPr>
+          <w:p>
+            <w:pPr>
+              <w:shd w:val="clear" w:color="auto" w:fill="FFFFFF"/>
               <w:jc w:val="both"/>
               <w:rPr>
-                <w:rFonts w:ascii="Verdana" w:hAnsi="Verdana"/>
-                <w:b/>
-                <w:color w:val="000000"/>
-                <w:sz w:val="18"/>
-                <w:szCs w:val="18"/>
+                <w:color w:val="000000"/>
+                <w:sz w:val="24"/>
+                <w:szCs w:val="24"/>
                 <w:lang w:val="es-ES"/>
               </w:rPr>
             </w:pPr>
+            <w:r>
+              <w:rPr>
+                <w:color w:val="000000"/>
+                <w:sz w:val="24"/>
+                <w:szCs w:val="24"/>
+                <w:lang w:val="es-ES"/>
+              </w:rPr>
+              <w:t>Diego Salazar</w:t>
+            </w:r>
+          </w:p>
+        </w:tc>
+        <w:tc>
+          <w:tcPr>
+            <w:tcW w:w="3600" w:type="dxa"/>
+          </w:tcPr>
+          <w:p>
+            <w:pPr>
+              <w:shd w:val="clear" w:color="auto" w:fill="FFFFFF"/>
+              <w:jc w:val="center"/>
+              <w:rPr>
+                <w:b/>
+                <w:color w:val="000000"/>
+                <w:sz w:val="24"/>
+                <w:szCs w:val="24"/>
+                <w:lang w:val="es-ES"/>
+              </w:rPr>
+            </w:pPr>
+            <w:r>
+              <w:rPr>
+                <w:color w:val="000000"/>
+                <w:sz w:val="24"/>
+                <w:szCs w:val="24"/>
+                <w:lang w:val="es-ES"/>
+              </w:rPr>
+              <w:t>24/03/2021</w:t>
+            </w:r>
           </w:p>
         </w:tc>
       </w:tr>
@@ -1807,7 +2017,7 @@
 </file>
 
 <file path=word/endnotes.xml><?xml version="1.0" encoding="utf-8"?>
-<w:endnotes xmlns:wpc="http://schemas.microsoft.com/office/word/2010/wordprocessingCanvas" xmlns:cx="http://schemas.microsoft.com/office/drawing/2014/chartex" xmlns:mc="http://schemas.openxmlformats.org/markup-compatibility/2006" xmlns:o="urn:schemas-microsoft-com:office:office" xmlns:r="http://schemas.openxmlformats.org/officeDocument/2006/relationships" xmlns:m="http://schemas.openxmlformats.org/officeDocument/2006/math" xmlns:v="urn:schemas-microsoft-com:vml" xmlns:wp14="http://schemas.microsoft.com/office/word/2010/wordprocessingDrawing" xmlns:wp="http://schemas.openxmlformats.org/drawingml/2006/wordprocessingDrawing" xmlns:w10="urn:schemas-microsoft-com:office:word" xmlns:w="http://schemas.openxmlformats.org/wordprocessingml/2006/main" xmlns:w14="http://schemas.microsoft.com/office/word/2010/wordml" xmlns:w15="http://schemas.microsoft.com/office/word/2012/wordml" xmlns:w16se="http://schemas.microsoft.com/office/word/2015/wordml/symex" xmlns:wpg="http://schemas.microsoft.com/office/word/2010/wordprocessingGroup" xmlns:wpi="http://schemas.microsoft.com/office/word/2010/wordprocessingInk" xmlns:wne="http://schemas.microsoft.com/office/word/2006/wordml" xmlns:wps="http://schemas.microsoft.com/office/word/2010/wordprocessingShape" mc:Ignorable="w14 w15 w16se wp14">
+<w:endnotes xmlns:wpc="http://schemas.microsoft.com/office/word/2010/wordprocessingCanvas" xmlns:cx="http://schemas.microsoft.com/office/drawing/2014/chartex" xmlns:cx1="http://schemas.microsoft.com/office/drawing/2015/9/8/chartex" xmlns:mc="http://schemas.openxmlformats.org/markup-compatibility/2006" xmlns:o="urn:schemas-microsoft-com:office:office" xmlns:r="http://schemas.openxmlformats.org/officeDocument/2006/relationships" xmlns:m="http://schemas.openxmlformats.org/officeDocument/2006/math" xmlns:v="urn:schemas-microsoft-com:vml" xmlns:wp14="http://schemas.microsoft.com/office/word/2010/wordprocessingDrawing" xmlns:wp="http://schemas.openxmlformats.org/drawingml/2006/wordprocessingDrawing" xmlns:w10="urn:schemas-microsoft-com:office:word" xmlns:w="http://schemas.openxmlformats.org/wordprocessingml/2006/main" xmlns:w14="http://schemas.microsoft.com/office/word/2010/wordml" xmlns:w15="http://schemas.microsoft.com/office/word/2012/wordml" xmlns:w16se="http://schemas.microsoft.com/office/word/2015/wordml/symex" xmlns:wpg="http://schemas.microsoft.com/office/word/2010/wordprocessingGroup" xmlns:wpi="http://schemas.microsoft.com/office/word/2010/wordprocessingInk" xmlns:wne="http://schemas.microsoft.com/office/word/2006/wordml" xmlns:wps="http://schemas.microsoft.com/office/word/2010/wordprocessingShape" mc:Ignorable="w14 w15 w16se wp14">
   <w:endnote w:type="separator" w:id="-1">
     <w:p>
       <w:pPr>
@@ -1832,7 +2042,7 @@
 </file>
 
 <file path=word/footer1.xml><?xml version="1.0" encoding="utf-8"?>
-<w:ftr xmlns:wpc="http://schemas.microsoft.com/office/word/2010/wordprocessingCanvas" xmlns:cx="http://schemas.microsoft.com/office/drawing/2014/chartex" xmlns:mc="http://schemas.openxmlformats.org/markup-compatibility/2006" xmlns:o="urn:schemas-microsoft-com:office:office" xmlns:r="http://schemas.openxmlformats.org/officeDocument/2006/relationships" xmlns:m="http://schemas.openxmlformats.org/officeDocument/2006/math" xmlns:v="urn:schemas-microsoft-com:vml" xmlns:wp14="http://schemas.microsoft.com/office/word/2010/wordprocessingDrawing" xmlns:wp="http://schemas.openxmlformats.org/drawingml/2006/wordprocessingDrawing" xmlns:w10="urn:schemas-microsoft-com:office:word" xmlns:w="http://schemas.openxmlformats.org/wordprocessingml/2006/main" xmlns:w14="http://schemas.microsoft.com/office/word/2010/wordml" xmlns:w15="http://schemas.microsoft.com/office/word/2012/wordml" xmlns:w16se="http://schemas.microsoft.com/office/word/2015/wordml/symex" xmlns:wpg="http://schemas.microsoft.com/office/word/2010/wordprocessingGroup" xmlns:wpi="http://schemas.microsoft.com/office/word/2010/wordprocessingInk" xmlns:wne="http://schemas.microsoft.com/office/word/2006/wordml" xmlns:wps="http://schemas.microsoft.com/office/word/2010/wordprocessingShape" mc:Ignorable="w14 w15 w16se wp14">
+<w:ftr xmlns:wpc="http://schemas.microsoft.com/office/word/2010/wordprocessingCanvas" xmlns:cx="http://schemas.microsoft.com/office/drawing/2014/chartex" xmlns:cx1="http://schemas.microsoft.com/office/drawing/2015/9/8/chartex" xmlns:mc="http://schemas.openxmlformats.org/markup-compatibility/2006" xmlns:o="urn:schemas-microsoft-com:office:office" xmlns:r="http://schemas.openxmlformats.org/officeDocument/2006/relationships" xmlns:m="http://schemas.openxmlformats.org/officeDocument/2006/math" xmlns:v="urn:schemas-microsoft-com:vml" xmlns:wp14="http://schemas.microsoft.com/office/word/2010/wordprocessingDrawing" xmlns:wp="http://schemas.openxmlformats.org/drawingml/2006/wordprocessingDrawing" xmlns:w10="urn:schemas-microsoft-com:office:word" xmlns:w="http://schemas.openxmlformats.org/wordprocessingml/2006/main" xmlns:w14="http://schemas.microsoft.com/office/word/2010/wordml" xmlns:w15="http://schemas.microsoft.com/office/word/2012/wordml" xmlns:w16se="http://schemas.microsoft.com/office/word/2015/wordml/symex" xmlns:wpg="http://schemas.microsoft.com/office/word/2010/wordprocessingGroup" xmlns:wpi="http://schemas.microsoft.com/office/word/2010/wordprocessingInk" xmlns:wne="http://schemas.microsoft.com/office/word/2006/wordml" xmlns:wps="http://schemas.microsoft.com/office/word/2010/wordprocessingShape" mc:Ignorable="w14 w15 w16se wp14">
   <w:tbl>
     <w:tblPr>
       <w:tblW w:w="9357" w:type="dxa"/>
@@ -1976,7 +2186,7 @@
 </file>
 
 <file path=word/footer2.xml><?xml version="1.0" encoding="utf-8"?>
-<w:ftr xmlns:wpc="http://schemas.microsoft.com/office/word/2010/wordprocessingCanvas" xmlns:cx="http://schemas.microsoft.com/office/drawing/2014/chartex" xmlns:mc="http://schemas.openxmlformats.org/markup-compatibility/2006" xmlns:o="urn:schemas-microsoft-com:office:office" xmlns:r="http://schemas.openxmlformats.org/officeDocument/2006/relationships" xmlns:m="http://schemas.openxmlformats.org/officeDocument/2006/math" xmlns:v="urn:schemas-microsoft-com:vml" xmlns:wp14="http://schemas.microsoft.com/office/word/2010/wordprocessingDrawing" xmlns:wp="http://schemas.openxmlformats.org/drawingml/2006/wordprocessingDrawing" xmlns:w10="urn:schemas-microsoft-com:office:word" xmlns:w="http://schemas.openxmlformats.org/wordprocessingml/2006/main" xmlns:w14="http://schemas.microsoft.com/office/word/2010/wordml" xmlns:w15="http://schemas.microsoft.com/office/word/2012/wordml" xmlns:w16se="http://schemas.microsoft.com/office/word/2015/wordml/symex" xmlns:wpg="http://schemas.microsoft.com/office/word/2010/wordprocessingGroup" xmlns:wpi="http://schemas.microsoft.com/office/word/2010/wordprocessingInk" xmlns:wne="http://schemas.microsoft.com/office/word/2006/wordml" xmlns:wps="http://schemas.microsoft.com/office/word/2010/wordprocessingShape" mc:Ignorable="w14 w15 w16se wp14">
+<w:ftr xmlns:wpc="http://schemas.microsoft.com/office/word/2010/wordprocessingCanvas" xmlns:cx="http://schemas.microsoft.com/office/drawing/2014/chartex" xmlns:cx1="http://schemas.microsoft.com/office/drawing/2015/9/8/chartex" xmlns:mc="http://schemas.openxmlformats.org/markup-compatibility/2006" xmlns:o="urn:schemas-microsoft-com:office:office" xmlns:r="http://schemas.openxmlformats.org/officeDocument/2006/relationships" xmlns:m="http://schemas.openxmlformats.org/officeDocument/2006/math" xmlns:v="urn:schemas-microsoft-com:vml" xmlns:wp14="http://schemas.microsoft.com/office/word/2010/wordprocessingDrawing" xmlns:wp="http://schemas.openxmlformats.org/drawingml/2006/wordprocessingDrawing" xmlns:w10="urn:schemas-microsoft-com:office:word" xmlns:w="http://schemas.openxmlformats.org/wordprocessingml/2006/main" xmlns:w14="http://schemas.microsoft.com/office/word/2010/wordml" xmlns:w15="http://schemas.microsoft.com/office/word/2012/wordml" xmlns:w16se="http://schemas.microsoft.com/office/word/2015/wordml/symex" xmlns:wpg="http://schemas.microsoft.com/office/word/2010/wordprocessingGroup" xmlns:wpi="http://schemas.microsoft.com/office/word/2010/wordprocessingInk" xmlns:wne="http://schemas.microsoft.com/office/word/2006/wordml" xmlns:wps="http://schemas.microsoft.com/office/word/2010/wordprocessingShape" mc:Ignorable="w14 w15 w16se wp14">
   <w:tbl>
     <w:tblPr>
       <w:tblW w:w="9357" w:type="dxa"/>
@@ -2008,63 +2218,6 @@
               <w:lang w:val="pt-BR"/>
             </w:rPr>
           </w:pPr>
-          <w:r>
-            <w:rPr>
-              <w:rFonts w:ascii="Verdana" w:hAnsi="Verdana"/>
-              <w:sz w:val="16"/>
-              <w:szCs w:val="16"/>
-              <w:lang w:val="es-ES"/>
-            </w:rPr>
-            <w:t xml:space="preserve">Contacto: </w:t>
-          </w:r>
-          <w:hyperlink r:id="rId1" w:history="1">
-            <w:r>
-              <w:rPr>
-                <w:rStyle w:val="Hipervnculo"/>
-                <w:rFonts w:ascii="Verdana" w:hAnsi="Verdana"/>
-                <w:sz w:val="16"/>
-                <w:szCs w:val="16"/>
-                <w:lang w:val="es-ES"/>
-              </w:rPr>
-              <w:t>informes@dharma-consulting.com</w:t>
-            </w:r>
-          </w:hyperlink>
-          <w:r>
-            <w:rPr>
-              <w:rFonts w:ascii="Verdana" w:hAnsi="Verdana"/>
-              <w:sz w:val="16"/>
-              <w:szCs w:val="16"/>
-              <w:lang w:val="es-ES"/>
-            </w:rPr>
-            <w:t xml:space="preserve">  Página Web: </w:t>
-          </w:r>
-          <w:hyperlink r:id="rId2" w:history="1">
-            <w:r>
-              <w:rPr>
-                <w:rStyle w:val="Hipervnculo"/>
-                <w:rFonts w:ascii="Verdana" w:hAnsi="Verdana"/>
-                <w:sz w:val="16"/>
-                <w:szCs w:val="16"/>
-                <w:lang w:val="es-ES"/>
-              </w:rPr>
-              <w:t>www.dharmacon.net</w:t>
-            </w:r>
-          </w:hyperlink>
-        </w:p>
-        <w:p>
-          <w:pPr>
-            <w:pStyle w:val="Piedepgina"/>
-            <w:tabs>
-              <w:tab w:val="left" w:pos="993"/>
-            </w:tabs>
-            <w:jc w:val="center"/>
-            <w:rPr>
-              <w:rFonts w:ascii="Verdana" w:hAnsi="Verdana"/>
-              <w:sz w:val="16"/>
-              <w:szCs w:val="16"/>
-              <w:lang w:val="pt-BR"/>
-            </w:rPr>
-          </w:pPr>
         </w:p>
       </w:tc>
     </w:tr>
@@ -2073,116 +2226,6 @@
         <w:tcPr>
           <w:tcW w:w="9357" w:type="dxa"/>
         </w:tcPr>
-        <w:p>
-          <w:pPr>
-            <w:pStyle w:val="Piedepgina"/>
-            <w:jc w:val="center"/>
-            <w:rPr>
-              <w:rFonts w:ascii="Verdana" w:hAnsi="Verdana"/>
-              <w:sz w:val="14"/>
-              <w:szCs w:val="14"/>
-              <w:lang w:val="es-PE"/>
-            </w:rPr>
-          </w:pPr>
-          <w:r>
-            <w:rPr>
-              <w:rFonts w:ascii="Verdana" w:hAnsi="Verdana"/>
-              <w:sz w:val="14"/>
-              <w:szCs w:val="14"/>
-              <w:lang w:val="es-PE"/>
-            </w:rPr>
-            <w:t>El</w:t>
-          </w:r>
-          <w:r>
-            <w:rPr>
-              <w:rFonts w:ascii="Verdana" w:hAnsi="Verdana"/>
-              <w:sz w:val="14"/>
-              <w:szCs w:val="14"/>
-              <w:lang w:val="es-PE"/>
-            </w:rPr>
-            <w:t xml:space="preserve"> logotipo PMI </w:t>
-          </w:r>
-          <w:proofErr w:type="spellStart"/>
-          <w:r>
-            <w:rPr>
-              <w:rFonts w:ascii="Verdana" w:hAnsi="Verdana"/>
-              <w:sz w:val="14"/>
-              <w:szCs w:val="14"/>
-              <w:lang w:val="es-PE"/>
-            </w:rPr>
-            <w:t>Registered</w:t>
-          </w:r>
-          <w:proofErr w:type="spellEnd"/>
-          <w:r>
-            <w:rPr>
-              <w:rFonts w:ascii="Verdana" w:hAnsi="Verdana"/>
-              <w:sz w:val="14"/>
-              <w:szCs w:val="14"/>
-              <w:lang w:val="es-PE"/>
-            </w:rPr>
-            <w:t xml:space="preserve"> </w:t>
-          </w:r>
-          <w:proofErr w:type="spellStart"/>
-          <w:r>
-            <w:rPr>
-              <w:rFonts w:ascii="Verdana" w:hAnsi="Verdana"/>
-              <w:sz w:val="14"/>
-              <w:szCs w:val="14"/>
-              <w:lang w:val="es-PE"/>
-            </w:rPr>
-            <w:t>Education</w:t>
-          </w:r>
-          <w:proofErr w:type="spellEnd"/>
-          <w:r>
-            <w:rPr>
-              <w:rFonts w:ascii="Verdana" w:hAnsi="Verdana"/>
-              <w:sz w:val="14"/>
-              <w:szCs w:val="14"/>
-              <w:lang w:val="es-PE"/>
-            </w:rPr>
-            <w:t xml:space="preserve"> </w:t>
-          </w:r>
-          <w:proofErr w:type="spellStart"/>
-          <w:r>
-            <w:rPr>
-              <w:rFonts w:ascii="Verdana" w:hAnsi="Verdana"/>
-              <w:sz w:val="14"/>
-              <w:szCs w:val="14"/>
-              <w:lang w:val="es-PE"/>
-            </w:rPr>
-            <w:t>Provider</w:t>
-          </w:r>
-          <w:proofErr w:type="spellEnd"/>
-          <w:r>
-            <w:rPr>
-              <w:rFonts w:ascii="Verdana" w:hAnsi="Verdana"/>
-              <w:sz w:val="14"/>
-              <w:szCs w:val="14"/>
-              <w:lang w:val="es-PE"/>
-            </w:rPr>
-            <w:t xml:space="preserve"> es una marca registrada del Project Management </w:t>
-          </w:r>
-          <w:proofErr w:type="spellStart"/>
-          <w:r>
-            <w:rPr>
-              <w:rFonts w:ascii="Verdana" w:hAnsi="Verdana"/>
-              <w:sz w:val="14"/>
-              <w:szCs w:val="14"/>
-              <w:lang w:val="es-PE"/>
-            </w:rPr>
-            <w:t>Institute</w:t>
-          </w:r>
-          <w:proofErr w:type="spellEnd"/>
-          <w:r>
-            <w:rPr>
-              <w:rFonts w:ascii="Verdana" w:hAnsi="Verdana"/>
-              <w:sz w:val="14"/>
-              <w:szCs w:val="14"/>
-              <w:lang w:val="es-PE"/>
-            </w:rPr>
-            <w:t>, Inc.</w:t>
-          </w:r>
-        </w:p>
         <w:p>
           <w:pPr>
             <w:pStyle w:val="Piedepgina"/>
@@ -2197,186 +2240,6 @@
               <w:lang w:val="es-ES"/>
             </w:rPr>
           </w:pPr>
-          <w:proofErr w:type="spellStart"/>
-          <w:r>
-            <w:rPr>
-              <w:rFonts w:ascii="Verdana" w:hAnsi="Verdana"/>
-              <w:sz w:val="14"/>
-              <w:szCs w:val="16"/>
-              <w:lang w:val="es-ES"/>
-            </w:rPr>
-            <w:t>Dharma</w:t>
-          </w:r>
-          <w:proofErr w:type="spellEnd"/>
-          <w:r>
-            <w:rPr>
-              <w:rFonts w:ascii="Verdana" w:hAnsi="Verdana"/>
-              <w:sz w:val="14"/>
-              <w:szCs w:val="16"/>
-              <w:lang w:val="es-ES"/>
-            </w:rPr>
-            <w:t xml:space="preserve"> </w:t>
-          </w:r>
-          <w:proofErr w:type="spellStart"/>
-          <w:r>
-            <w:rPr>
-              <w:rFonts w:ascii="Verdana" w:hAnsi="Verdana"/>
-              <w:sz w:val="14"/>
-              <w:szCs w:val="16"/>
-              <w:lang w:val="es-ES"/>
-            </w:rPr>
-            <w:t>Consulting</w:t>
-          </w:r>
-          <w:proofErr w:type="spellEnd"/>
-          <w:r>
-            <w:rPr>
-              <w:rFonts w:ascii="Verdana" w:hAnsi="Verdana"/>
-              <w:sz w:val="14"/>
-              <w:szCs w:val="16"/>
-              <w:lang w:val="es-ES"/>
-            </w:rPr>
-            <w:t xml:space="preserve"> como un </w:t>
-          </w:r>
-          <w:proofErr w:type="spellStart"/>
-          <w:r>
-            <w:rPr>
-              <w:rFonts w:ascii="Verdana" w:hAnsi="Verdana"/>
-              <w:sz w:val="14"/>
-              <w:szCs w:val="16"/>
-              <w:lang w:val="es-ES"/>
-            </w:rPr>
-            <w:t>Registered</w:t>
-          </w:r>
-          <w:proofErr w:type="spellEnd"/>
-          <w:r>
-            <w:rPr>
-              <w:rFonts w:ascii="Verdana" w:hAnsi="Verdana"/>
-              <w:sz w:val="14"/>
-              <w:szCs w:val="16"/>
-              <w:lang w:val="es-ES"/>
-            </w:rPr>
-            <w:t xml:space="preserve"> </w:t>
-          </w:r>
-          <w:proofErr w:type="spellStart"/>
-          <w:r>
-            <w:rPr>
-              <w:rFonts w:ascii="Verdana" w:hAnsi="Verdana"/>
-              <w:sz w:val="14"/>
-              <w:szCs w:val="16"/>
-              <w:lang w:val="es-ES"/>
-            </w:rPr>
-            <w:t>Education</w:t>
-          </w:r>
-          <w:proofErr w:type="spellEnd"/>
-          <w:r>
-            <w:rPr>
-              <w:rFonts w:ascii="Verdana" w:hAnsi="Verdana"/>
-              <w:sz w:val="14"/>
-              <w:szCs w:val="16"/>
-              <w:lang w:val="es-ES"/>
-            </w:rPr>
-            <w:t xml:space="preserve"> </w:t>
-          </w:r>
-          <w:proofErr w:type="spellStart"/>
-          <w:r>
-            <w:rPr>
-              <w:rFonts w:ascii="Verdana" w:hAnsi="Verdana"/>
-              <w:sz w:val="14"/>
-              <w:szCs w:val="16"/>
-              <w:lang w:val="es-ES"/>
-            </w:rPr>
-            <w:t>Provider</w:t>
-          </w:r>
-          <w:proofErr w:type="spellEnd"/>
-          <w:r>
-            <w:rPr>
-              <w:rFonts w:ascii="Verdana" w:hAnsi="Verdana"/>
-              <w:sz w:val="14"/>
-              <w:szCs w:val="16"/>
-              <w:lang w:val="es-ES"/>
-            </w:rPr>
-            <w:t xml:space="preserve"> (R.E.P.) ha sido revisada y aprobada por el Project Management </w:t>
-          </w:r>
-          <w:proofErr w:type="spellStart"/>
-          <w:r>
-            <w:rPr>
-              <w:rFonts w:ascii="Verdana" w:hAnsi="Verdana"/>
-              <w:sz w:val="14"/>
-              <w:szCs w:val="16"/>
-              <w:lang w:val="es-ES"/>
-            </w:rPr>
-            <w:t>Institute</w:t>
-          </w:r>
-          <w:proofErr w:type="spellEnd"/>
-          <w:r>
-            <w:rPr>
-              <w:rFonts w:ascii="Verdana" w:hAnsi="Verdana"/>
-              <w:sz w:val="14"/>
-              <w:szCs w:val="16"/>
-              <w:lang w:val="es-ES"/>
-            </w:rPr>
-            <w:t xml:space="preserve"> (PMI) para otorgar unidades de desarrollo profesional (</w:t>
-          </w:r>
-          <w:proofErr w:type="spellStart"/>
-          <w:r>
-            <w:rPr>
-              <w:rFonts w:ascii="Verdana" w:hAnsi="Verdana"/>
-              <w:sz w:val="14"/>
-              <w:szCs w:val="16"/>
-              <w:lang w:val="es-ES"/>
-            </w:rPr>
-            <w:t>PDUs</w:t>
-          </w:r>
-          <w:proofErr w:type="spellEnd"/>
-          <w:r>
-            <w:rPr>
-              <w:rFonts w:ascii="Verdana" w:hAnsi="Verdana"/>
-              <w:sz w:val="14"/>
-              <w:szCs w:val="16"/>
-              <w:lang w:val="es-ES"/>
-            </w:rPr>
-            <w:t xml:space="preserve">) por sus cursos. </w:t>
-          </w:r>
-          <w:proofErr w:type="spellStart"/>
-          <w:r>
-            <w:rPr>
-              <w:rFonts w:ascii="Verdana" w:hAnsi="Verdana"/>
-              <w:sz w:val="14"/>
-              <w:szCs w:val="16"/>
-              <w:lang w:val="es-ES"/>
-            </w:rPr>
-            <w:t>Dharma</w:t>
-          </w:r>
-          <w:proofErr w:type="spellEnd"/>
-          <w:r>
-            <w:rPr>
-              <w:rFonts w:ascii="Verdana" w:hAnsi="Verdana"/>
-              <w:sz w:val="14"/>
-              <w:szCs w:val="16"/>
-              <w:lang w:val="es-ES"/>
-            </w:rPr>
-            <w:t xml:space="preserve"> </w:t>
-          </w:r>
-          <w:proofErr w:type="spellStart"/>
-          <w:r>
-            <w:rPr>
-              <w:rFonts w:ascii="Verdana" w:hAnsi="Verdana"/>
-              <w:sz w:val="14"/>
-              <w:szCs w:val="16"/>
-              <w:lang w:val="es-ES"/>
-            </w:rPr>
-            <w:t>Consulting</w:t>
-          </w:r>
-          <w:proofErr w:type="spellEnd"/>
-          <w:r>
-            <w:rPr>
-              <w:rFonts w:ascii="Verdana" w:hAnsi="Verdana"/>
-              <w:sz w:val="14"/>
-              <w:szCs w:val="16"/>
-              <w:lang w:val="es-ES"/>
-            </w:rPr>
-            <w:t xml:space="preserve"> ha aceptado regirse por los criterios establecidos de aseguramiento de calidad del PMI.</w:t>
-          </w:r>
         </w:p>
       </w:tc>
     </w:tr>
@@ -2393,7 +2256,7 @@
 </file>
 
 <file path=word/footnotes.xml><?xml version="1.0" encoding="utf-8"?>
-<w:footnotes xmlns:wpc="http://schemas.microsoft.com/office/word/2010/wordprocessingCanvas" xmlns:cx="http://schemas.microsoft.com/office/drawing/2014/chartex" xmlns:mc="http://schemas.openxmlformats.org/markup-compatibility/2006" xmlns:o="urn:schemas-microsoft-com:office:office" xmlns:r="http://schemas.openxmlformats.org/officeDocument/2006/relationships" xmlns:m="http://schemas.openxmlformats.org/officeDocument/2006/math" xmlns:v="urn:schemas-microsoft-com:vml" xmlns:wp14="http://schemas.microsoft.com/office/word/2010/wordprocessingDrawing" xmlns:wp="http://schemas.openxmlformats.org/drawingml/2006/wordprocessingDrawing" xmlns:w10="urn:schemas-microsoft-com:office:word" xmlns:w="http://schemas.openxmlformats.org/wordprocessingml/2006/main" xmlns:w14="http://schemas.microsoft.com/office/word/2010/wordml" xmlns:w15="http://schemas.microsoft.com/office/word/2012/wordml" xmlns:w16se="http://schemas.microsoft.com/office/word/2015/wordml/symex" xmlns:wpg="http://schemas.microsoft.com/office/word/2010/wordprocessingGroup" xmlns:wpi="http://schemas.microsoft.com/office/word/2010/wordprocessingInk" xmlns:wne="http://schemas.microsoft.com/office/word/2006/wordml" xmlns:wps="http://schemas.microsoft.com/office/word/2010/wordprocessingShape" mc:Ignorable="w14 w15 w16se wp14">
+<w:footnotes xmlns:wpc="http://schemas.microsoft.com/office/word/2010/wordprocessingCanvas" xmlns:cx="http://schemas.microsoft.com/office/drawing/2014/chartex" xmlns:cx1="http://schemas.microsoft.com/office/drawing/2015/9/8/chartex" xmlns:mc="http://schemas.openxmlformats.org/markup-compatibility/2006" xmlns:o="urn:schemas-microsoft-com:office:office" xmlns:r="http://schemas.openxmlformats.org/officeDocument/2006/relationships" xmlns:m="http://schemas.openxmlformats.org/officeDocument/2006/math" xmlns:v="urn:schemas-microsoft-com:vml" xmlns:wp14="http://schemas.microsoft.com/office/word/2010/wordprocessingDrawing" xmlns:wp="http://schemas.openxmlformats.org/drawingml/2006/wordprocessingDrawing" xmlns:w10="urn:schemas-microsoft-com:office:word" xmlns:w="http://schemas.openxmlformats.org/wordprocessingml/2006/main" xmlns:w14="http://schemas.microsoft.com/office/word/2010/wordml" xmlns:w15="http://schemas.microsoft.com/office/word/2012/wordml" xmlns:w16se="http://schemas.microsoft.com/office/word/2015/wordml/symex" xmlns:wpg="http://schemas.microsoft.com/office/word/2010/wordprocessingGroup" xmlns:wpi="http://schemas.microsoft.com/office/word/2010/wordprocessingInk" xmlns:wne="http://schemas.microsoft.com/office/word/2006/wordml" xmlns:wps="http://schemas.microsoft.com/office/word/2010/wordprocessingShape" mc:Ignorable="w14 w15 w16se wp14">
   <w:footnote w:type="separator" w:id="-1">
     <w:p>
       <w:pPr>
@@ -2418,7 +2281,7 @@
 </file>
 
 <file path=word/header1.xml><?xml version="1.0" encoding="utf-8"?>
-<w:hdr xmlns:wpc="http://schemas.microsoft.com/office/word/2010/wordprocessingCanvas" xmlns:cx="http://schemas.microsoft.com/office/drawing/2014/chartex" xmlns:mc="http://schemas.openxmlformats.org/markup-compatibility/2006" xmlns:o="urn:schemas-microsoft-com:office:office" xmlns:r="http://schemas.openxmlformats.org/officeDocument/2006/relationships" xmlns:m="http://schemas.openxmlformats.org/officeDocument/2006/math" xmlns:v="urn:schemas-microsoft-com:vml" xmlns:wp14="http://schemas.microsoft.com/office/word/2010/wordprocessingDrawing" xmlns:wp="http://schemas.openxmlformats.org/drawingml/2006/wordprocessingDrawing" xmlns:w10="urn:schemas-microsoft-com:office:word" xmlns:w="http://schemas.openxmlformats.org/wordprocessingml/2006/main" xmlns:w14="http://schemas.microsoft.com/office/word/2010/wordml" xmlns:w15="http://schemas.microsoft.com/office/word/2012/wordml" xmlns:w16se="http://schemas.microsoft.com/office/word/2015/wordml/symex" xmlns:wpg="http://schemas.microsoft.com/office/word/2010/wordprocessingGroup" xmlns:wpi="http://schemas.microsoft.com/office/word/2010/wordprocessingInk" xmlns:wne="http://schemas.microsoft.com/office/word/2006/wordml" xmlns:wps="http://schemas.microsoft.com/office/word/2010/wordprocessingShape" mc:Ignorable="w14 w15 w16se wp14">
+<w:hdr xmlns:wpc="http://schemas.microsoft.com/office/word/2010/wordprocessingCanvas" xmlns:cx="http://schemas.microsoft.com/office/drawing/2014/chartex" xmlns:cx1="http://schemas.microsoft.com/office/drawing/2015/9/8/chartex" xmlns:mc="http://schemas.openxmlformats.org/markup-compatibility/2006" xmlns:o="urn:schemas-microsoft-com:office:office" xmlns:r="http://schemas.openxmlformats.org/officeDocument/2006/relationships" xmlns:m="http://schemas.openxmlformats.org/officeDocument/2006/math" xmlns:v="urn:schemas-microsoft-com:vml" xmlns:wp14="http://schemas.microsoft.com/office/word/2010/wordprocessingDrawing" xmlns:wp="http://schemas.openxmlformats.org/drawingml/2006/wordprocessingDrawing" xmlns:w10="urn:schemas-microsoft-com:office:word" xmlns:w="http://schemas.openxmlformats.org/wordprocessingml/2006/main" xmlns:w14="http://schemas.microsoft.com/office/word/2010/wordml" xmlns:w15="http://schemas.microsoft.com/office/word/2012/wordml" xmlns:w16se="http://schemas.microsoft.com/office/word/2015/wordml/symex" xmlns:wpg="http://schemas.microsoft.com/office/word/2010/wordprocessingGroup" xmlns:wpi="http://schemas.microsoft.com/office/word/2010/wordprocessingInk" xmlns:wne="http://schemas.microsoft.com/office/word/2006/wordml" xmlns:wps="http://schemas.microsoft.com/office/word/2010/wordprocessingShape" mc:Ignorable="w14 w15 w16se wp14">
   <w:p>
     <w:pPr>
       <w:pStyle w:val="Encabezado"/>
@@ -2427,37 +2290,6 @@
         <w:rStyle w:val="Nmerodepgina"/>
       </w:rPr>
     </w:pPr>
-    <w:r>
-      <w:rPr>
-        <w:noProof/>
-        <w:lang w:val="es-PE" w:eastAsia="es-PE"/>
-      </w:rPr>
-      <w:pict>
-        <v:shapetype id="_x0000_t75" coordsize="21600,21600" o:spt="75" o:preferrelative="t" path="m@4@5l@4@11@9@11@9@5xe" filled="f" stroked="f">
-          <v:stroke joinstyle="miter"/>
-          <v:formulas>
-            <v:f eqn="if lineDrawn pixelLineWidth 0"/>
-            <v:f eqn="sum @0 1 0"/>
-            <v:f eqn="sum 0 0 @1"/>
-            <v:f eqn="prod @2 1 2"/>
-            <v:f eqn="prod @3 21600 pixelWidth"/>
-            <v:f eqn="prod @3 21600 pixelHeight"/>
-            <v:f eqn="sum @0 0 1"/>
-            <v:f eqn="prod @6 1 2"/>
-            <v:f eqn="prod @7 21600 pixelWidth"/>
-            <v:f eqn="sum @8 21600 0"/>
-            <v:f eqn="prod @7 21600 pixelHeight"/>
-            <v:f eqn="sum @10 21600 0"/>
-          </v:formulas>
-          <v:path o:extrusionok="f" gradientshapeok="t" o:connecttype="rect"/>
-          <o:lock v:ext="edit" aspectratio="t"/>
-        </v:shapetype>
-        <v:shape id="WordPictureWatermark88606313" o:spid="_x0000_s4098" type="#_x0000_t75" style="position:absolute;margin-left:0;margin-top:0;width:453.55pt;height:79.4pt;z-index:-251657216;mso-position-horizontal:center;mso-position-horizontal-relative:margin;mso-position-vertical:center;mso-position-vertical-relative:margin" o:allowincell="f">
-          <v:imagedata r:id="rId1" o:title="Marca Agua" gain="19661f" blacklevel="22938f"/>
-          <w10:wrap anchorx="margin" anchory="margin"/>
-        </v:shape>
-      </w:pict>
-    </w:r>
     <w:r>
       <w:rPr>
         <w:rStyle w:val="Nmerodepgina"/>
@@ -2487,7 +2319,7 @@
 </file>
 
 <file path=word/header2.xml><?xml version="1.0" encoding="utf-8"?>
-<w:hdr xmlns:wpc="http://schemas.microsoft.com/office/word/2010/wordprocessingCanvas" xmlns:cx="http://schemas.microsoft.com/office/drawing/2014/chartex" xmlns:mc="http://schemas.openxmlformats.org/markup-compatibility/2006" xmlns:o="urn:schemas-microsoft-com:office:office" xmlns:r="http://schemas.openxmlformats.org/officeDocument/2006/relationships" xmlns:m="http://schemas.openxmlformats.org/officeDocument/2006/math" xmlns:v="urn:schemas-microsoft-com:vml" xmlns:wp14="http://schemas.microsoft.com/office/word/2010/wordprocessingDrawing" xmlns:wp="http://schemas.openxmlformats.org/drawingml/2006/wordprocessingDrawing" xmlns:w10="urn:schemas-microsoft-com:office:word" xmlns:w="http://schemas.openxmlformats.org/wordprocessingml/2006/main" xmlns:w14="http://schemas.microsoft.com/office/word/2010/wordml" xmlns:w15="http://schemas.microsoft.com/office/word/2012/wordml" xmlns:w16se="http://schemas.microsoft.com/office/word/2015/wordml/symex" xmlns:wpg="http://schemas.microsoft.com/office/word/2010/wordprocessingGroup" xmlns:wpi="http://schemas.microsoft.com/office/word/2010/wordprocessingInk" xmlns:wne="http://schemas.microsoft.com/office/word/2006/wordml" xmlns:wps="http://schemas.microsoft.com/office/word/2010/wordprocessingShape" mc:Ignorable="w14 w15 w16se wp14">
+<w:hdr xmlns:wpc="http://schemas.microsoft.com/office/word/2010/wordprocessingCanvas" xmlns:cx="http://schemas.microsoft.com/office/drawing/2014/chartex" xmlns:cx1="http://schemas.microsoft.com/office/drawing/2015/9/8/chartex" xmlns:mc="http://schemas.openxmlformats.org/markup-compatibility/2006" xmlns:o="urn:schemas-microsoft-com:office:office" xmlns:r="http://schemas.openxmlformats.org/officeDocument/2006/relationships" xmlns:m="http://schemas.openxmlformats.org/officeDocument/2006/math" xmlns:v="urn:schemas-microsoft-com:vml" xmlns:wp14="http://schemas.microsoft.com/office/word/2010/wordprocessingDrawing" xmlns:wp="http://schemas.openxmlformats.org/drawingml/2006/wordprocessingDrawing" xmlns:w10="urn:schemas-microsoft-com:office:word" xmlns:w="http://schemas.openxmlformats.org/wordprocessingml/2006/main" xmlns:w14="http://schemas.microsoft.com/office/word/2010/wordml" xmlns:w15="http://schemas.microsoft.com/office/word/2012/wordml" xmlns:w16se="http://schemas.microsoft.com/office/word/2015/wordml/symex" xmlns:wpg="http://schemas.microsoft.com/office/word/2010/wordprocessingGroup" xmlns:wpi="http://schemas.microsoft.com/office/word/2010/wordprocessingInk" xmlns:wne="http://schemas.microsoft.com/office/word/2006/wordml" xmlns:wps="http://schemas.microsoft.com/office/word/2010/wordprocessingShape" mc:Ignorable="w14 w15 w16se wp14">
   <w:tbl>
     <w:tblPr>
       <w:tblW w:w="0" w:type="dxa"/>
@@ -2530,7 +2362,7 @@
           <w:r>
             <w:rPr>
               <w:noProof/>
-              <w:lang w:val="es-PE" w:eastAsia="es-PE"/>
+              <w:lang w:eastAsia="en-US"/>
             </w:rPr>
             <w:drawing>
               <wp:inline distT="0" distB="0" distL="0" distR="0">
@@ -2619,7 +2451,7 @@
           <w:r>
             <w:rPr>
               <w:noProof/>
-              <w:lang w:val="es-PE" w:eastAsia="es-PE"/>
+              <w:lang w:eastAsia="en-US"/>
             </w:rPr>
             <w:drawing>
               <wp:inline distT="0" distB="0" distL="0" distR="0">
@@ -2691,7 +2523,7 @@
           <w:r>
             <w:rPr>
               <w:noProof/>
-              <w:lang w:val="es-PE" w:eastAsia="es-PE"/>
+              <w:lang w:eastAsia="en-US"/>
             </w:rPr>
             <w:drawing>
               <wp:inline distT="0" distB="0" distL="0" distR="0">
@@ -2791,44 +2623,12 @@
         <w:sz w:val="14"/>
       </w:rPr>
     </w:pPr>
-    <w:r>
-      <w:rPr>
-        <w:noProof/>
-        <w:sz w:val="14"/>
-        <w:lang w:val="es-PE" w:eastAsia="es-PE"/>
-      </w:rPr>
-      <w:pict>
-        <v:shapetype id="_x0000_t75" coordsize="21600,21600" o:spt="75" o:preferrelative="t" path="m@4@5l@4@11@9@11@9@5xe" filled="f" stroked="f">
-          <v:stroke joinstyle="miter"/>
-          <v:formulas>
-            <v:f eqn="if lineDrawn pixelLineWidth 0"/>
-            <v:f eqn="sum @0 1 0"/>
-            <v:f eqn="sum 0 0 @1"/>
-            <v:f eqn="prod @2 1 2"/>
-            <v:f eqn="prod @3 21600 pixelWidth"/>
-            <v:f eqn="prod @3 21600 pixelHeight"/>
-            <v:f eqn="sum @0 0 1"/>
-            <v:f eqn="prod @6 1 2"/>
-            <v:f eqn="prod @7 21600 pixelWidth"/>
-            <v:f eqn="sum @8 21600 0"/>
-            <v:f eqn="prod @7 21600 pixelHeight"/>
-            <v:f eqn="sum @10 21600 0"/>
-          </v:formulas>
-          <v:path o:extrusionok="f" gradientshapeok="t" o:connecttype="rect"/>
-          <o:lock v:ext="edit" aspectratio="t"/>
-        </v:shapetype>
-        <v:shape id="WordPictureWatermark88606314" o:spid="_x0000_s4099" type="#_x0000_t75" style="position:absolute;margin-left:0;margin-top:0;width:453.55pt;height:79.4pt;z-index:-251656192;mso-position-horizontal:center;mso-position-horizontal-relative:margin;mso-position-vertical:center;mso-position-vertical-relative:margin" o:allowincell="f">
-          <v:imagedata r:id="rId4" o:title="Marca Agua" gain="19661f" blacklevel="22938f"/>
-          <w10:wrap anchorx="margin" anchory="margin"/>
-        </v:shape>
-      </w:pict>
-    </w:r>
   </w:p>
 </w:hdr>
 </file>
 
 <file path=word/header3.xml><?xml version="1.0" encoding="utf-8"?>
-<w:hdr xmlns:wpc="http://schemas.microsoft.com/office/word/2010/wordprocessingCanvas" xmlns:cx="http://schemas.microsoft.com/office/drawing/2014/chartex" xmlns:mc="http://schemas.openxmlformats.org/markup-compatibility/2006" xmlns:o="urn:schemas-microsoft-com:office:office" xmlns:r="http://schemas.openxmlformats.org/officeDocument/2006/relationships" xmlns:m="http://schemas.openxmlformats.org/officeDocument/2006/math" xmlns:v="urn:schemas-microsoft-com:vml" xmlns:wp14="http://schemas.microsoft.com/office/word/2010/wordprocessingDrawing" xmlns:wp="http://schemas.openxmlformats.org/drawingml/2006/wordprocessingDrawing" xmlns:w10="urn:schemas-microsoft-com:office:word" xmlns:w="http://schemas.openxmlformats.org/wordprocessingml/2006/main" xmlns:w14="http://schemas.microsoft.com/office/word/2010/wordml" xmlns:w15="http://schemas.microsoft.com/office/word/2012/wordml" xmlns:w16se="http://schemas.microsoft.com/office/word/2015/wordml/symex" xmlns:wpg="http://schemas.microsoft.com/office/word/2010/wordprocessingGroup" xmlns:wpi="http://schemas.microsoft.com/office/word/2010/wordprocessingInk" xmlns:wne="http://schemas.microsoft.com/office/word/2006/wordml" xmlns:wps="http://schemas.microsoft.com/office/word/2010/wordprocessingShape" mc:Ignorable="w14 w15 w16se wp14">
+<w:hdr xmlns:wpc="http://schemas.microsoft.com/office/word/2010/wordprocessingCanvas" xmlns:cx="http://schemas.microsoft.com/office/drawing/2014/chartex" xmlns:cx1="http://schemas.microsoft.com/office/drawing/2015/9/8/chartex" xmlns:mc="http://schemas.openxmlformats.org/markup-compatibility/2006" xmlns:o="urn:schemas-microsoft-com:office:office" xmlns:r="http://schemas.openxmlformats.org/officeDocument/2006/relationships" xmlns:m="http://schemas.openxmlformats.org/officeDocument/2006/math" xmlns:v="urn:schemas-microsoft-com:vml" xmlns:wp14="http://schemas.microsoft.com/office/word/2010/wordprocessingDrawing" xmlns:wp="http://schemas.openxmlformats.org/drawingml/2006/wordprocessingDrawing" xmlns:w10="urn:schemas-microsoft-com:office:word" xmlns:w="http://schemas.openxmlformats.org/wordprocessingml/2006/main" xmlns:w14="http://schemas.microsoft.com/office/word/2010/wordml" xmlns:w15="http://schemas.microsoft.com/office/word/2012/wordml" xmlns:w16se="http://schemas.microsoft.com/office/word/2015/wordml/symex" xmlns:wpg="http://schemas.microsoft.com/office/word/2010/wordprocessingGroup" xmlns:wpi="http://schemas.microsoft.com/office/word/2010/wordprocessingInk" xmlns:wne="http://schemas.microsoft.com/office/word/2006/wordml" xmlns:wps="http://schemas.microsoft.com/office/word/2010/wordprocessingShape" mc:Ignorable="w14 w15 w16se wp14">
   <w:tbl>
     <w:tblPr>
       <w:tblW w:w="0" w:type="dxa"/>
@@ -2868,60 +2668,6 @@
               <w:lang w:val="es-ES" w:eastAsia="en-US"/>
             </w:rPr>
           </w:pPr>
-          <w:r>
-            <w:rPr>
-              <w:noProof/>
-              <w:lang w:val="es-PE" w:eastAsia="es-PE"/>
-            </w:rPr>
-            <w:drawing>
-              <wp:inline distT="0" distB="0" distL="0" distR="0" wp14:anchorId="0DD2A03D" wp14:editId="645A0DF6">
-                <wp:extent cx="1924050" cy="438150"/>
-                <wp:effectExtent l="0" t="0" r="0" b="0"/>
-                <wp:docPr id="1" name="Imagen 3" descr="CA 1"/>
-                <wp:cNvGraphicFramePr>
-                  <a:graphicFrameLocks xmlns:a="http://schemas.openxmlformats.org/drawingml/2006/main" noChangeAspect="1"/>
-                </wp:cNvGraphicFramePr>
-                <a:graphic xmlns:a="http://schemas.openxmlformats.org/drawingml/2006/main">
-                  <a:graphicData uri="http://schemas.openxmlformats.org/drawingml/2006/picture">
-                    <pic:pic xmlns:pic="http://schemas.openxmlformats.org/drawingml/2006/picture">
-                      <pic:nvPicPr>
-                        <pic:cNvPr id="0" name="Imagen 3" descr="CA 1"/>
-                        <pic:cNvPicPr>
-                          <a:picLocks noChangeAspect="1" noChangeArrowheads="1"/>
-                        </pic:cNvPicPr>
-                      </pic:nvPicPr>
-                      <pic:blipFill>
-                        <a:blip r:embed="rId1">
-                          <a:extLst>
-                            <a:ext uri="{28A0092B-C50C-407E-A947-70E740481C1C}">
-                              <a14:useLocalDpi xmlns:a14="http://schemas.microsoft.com/office/drawing/2010/main" val="0"/>
-                            </a:ext>
-                          </a:extLst>
-                        </a:blip>
-                        <a:srcRect/>
-                        <a:stretch>
-                          <a:fillRect/>
-                        </a:stretch>
-                      </pic:blipFill>
-                      <pic:spPr bwMode="auto">
-                        <a:xfrm>
-                          <a:off x="0" y="0"/>
-                          <a:ext cx="1924050" cy="438150"/>
-                        </a:xfrm>
-                        <a:prstGeom prst="rect">
-                          <a:avLst/>
-                        </a:prstGeom>
-                        <a:noFill/>
-                        <a:ln>
-                          <a:noFill/>
-                        </a:ln>
-                      </pic:spPr>
-                    </pic:pic>
-                  </a:graphicData>
-                </a:graphic>
-              </wp:inline>
-            </w:drawing>
-          </w:r>
         </w:p>
       </w:tc>
       <w:tc>
@@ -2957,60 +2703,6 @@
             <w:pStyle w:val="Encabezado"/>
             <w:jc w:val="center"/>
           </w:pPr>
-          <w:r>
-            <w:rPr>
-              <w:noProof/>
-              <w:lang w:val="es-PE" w:eastAsia="es-PE"/>
-            </w:rPr>
-            <w:drawing>
-              <wp:inline distT="0" distB="0" distL="0" distR="0" wp14:anchorId="6DD69358" wp14:editId="5BDF9645">
-                <wp:extent cx="933450" cy="409575"/>
-                <wp:effectExtent l="0" t="0" r="0" b="9525"/>
-                <wp:docPr id="2" name="Imagen 2" descr="SCRUMstudy-Partner-Logo"/>
-                <wp:cNvGraphicFramePr>
-                  <a:graphicFrameLocks xmlns:a="http://schemas.openxmlformats.org/drawingml/2006/main" noChangeAspect="1"/>
-                </wp:cNvGraphicFramePr>
-                <a:graphic xmlns:a="http://schemas.openxmlformats.org/drawingml/2006/main">
-                  <a:graphicData uri="http://schemas.openxmlformats.org/drawingml/2006/picture">
-                    <pic:pic xmlns:pic="http://schemas.openxmlformats.org/drawingml/2006/picture">
-                      <pic:nvPicPr>
-                        <pic:cNvPr id="0" name="Imagen 2" descr="SCRUMstudy-Partner-Logo"/>
-                        <pic:cNvPicPr>
-                          <a:picLocks noChangeAspect="1" noChangeArrowheads="1"/>
-                        </pic:cNvPicPr>
-                      </pic:nvPicPr>
-                      <pic:blipFill>
-                        <a:blip r:embed="rId2">
-                          <a:extLst>
-                            <a:ext uri="{28A0092B-C50C-407E-A947-70E740481C1C}">
-                              <a14:useLocalDpi xmlns:a14="http://schemas.microsoft.com/office/drawing/2010/main" val="0"/>
-                            </a:ext>
-                          </a:extLst>
-                        </a:blip>
-                        <a:srcRect/>
-                        <a:stretch>
-                          <a:fillRect/>
-                        </a:stretch>
-                      </pic:blipFill>
-                      <pic:spPr bwMode="auto">
-                        <a:xfrm>
-                          <a:off x="0" y="0"/>
-                          <a:ext cx="933450" cy="409575"/>
-                        </a:xfrm>
-                        <a:prstGeom prst="rect">
-                          <a:avLst/>
-                        </a:prstGeom>
-                        <a:noFill/>
-                        <a:ln>
-                          <a:noFill/>
-                        </a:ln>
-                      </pic:spPr>
-                    </pic:pic>
-                  </a:graphicData>
-                </a:graphic>
-              </wp:inline>
-            </w:drawing>
-          </w:r>
         </w:p>
       </w:tc>
       <w:tc>
@@ -3029,60 +2721,6 @@
             <w:pStyle w:val="Encabezado"/>
             <w:jc w:val="right"/>
           </w:pPr>
-          <w:r>
-            <w:rPr>
-              <w:noProof/>
-              <w:lang w:val="es-PE" w:eastAsia="es-PE"/>
-            </w:rPr>
-            <w:drawing>
-              <wp:inline distT="0" distB="0" distL="0" distR="0" wp14:anchorId="2B94C649" wp14:editId="0587A39B">
-                <wp:extent cx="866775" cy="409575"/>
-                <wp:effectExtent l="0" t="0" r="9525" b="9525"/>
-                <wp:docPr id="3" name="Imagen 1" descr="REPsmall"/>
-                <wp:cNvGraphicFramePr>
-                  <a:graphicFrameLocks xmlns:a="http://schemas.openxmlformats.org/drawingml/2006/main" noChangeAspect="1"/>
-                </wp:cNvGraphicFramePr>
-                <a:graphic xmlns:a="http://schemas.openxmlformats.org/drawingml/2006/main">
-                  <a:graphicData uri="http://schemas.openxmlformats.org/drawingml/2006/picture">
-                    <pic:pic xmlns:pic="http://schemas.openxmlformats.org/drawingml/2006/picture">
-                      <pic:nvPicPr>
-                        <pic:cNvPr id="0" name="Imagen 1" descr="REPsmall"/>
-                        <pic:cNvPicPr>
-                          <a:picLocks noChangeAspect="1" noChangeArrowheads="1"/>
-                        </pic:cNvPicPr>
-                      </pic:nvPicPr>
-                      <pic:blipFill>
-                        <a:blip r:embed="rId3">
-                          <a:extLst>
-                            <a:ext uri="{28A0092B-C50C-407E-A947-70E740481C1C}">
-                              <a14:useLocalDpi xmlns:a14="http://schemas.microsoft.com/office/drawing/2010/main" val="0"/>
-                            </a:ext>
-                          </a:extLst>
-                        </a:blip>
-                        <a:srcRect/>
-                        <a:stretch>
-                          <a:fillRect/>
-                        </a:stretch>
-                      </pic:blipFill>
-                      <pic:spPr bwMode="auto">
-                        <a:xfrm>
-                          <a:off x="0" y="0"/>
-                          <a:ext cx="866775" cy="409575"/>
-                        </a:xfrm>
-                        <a:prstGeom prst="rect">
-                          <a:avLst/>
-                        </a:prstGeom>
-                        <a:noFill/>
-                        <a:ln>
-                          <a:noFill/>
-                        </a:ln>
-                      </pic:spPr>
-                    </pic:pic>
-                  </a:graphicData>
-                </a:graphic>
-              </wp:inline>
-            </w:drawing>
-          </w:r>
         </w:p>
       </w:tc>
     </w:tr>
@@ -3119,7 +2757,16 @@
               <w:szCs w:val="16"/>
               <w:lang w:val="es-PE"/>
             </w:rPr>
-            <w:t>FGPR570 - Versión 1.0</w:t>
+            <w:t>ACHP</w:t>
+          </w:r>
+          <w:r>
+            <w:rPr>
+              <w:rFonts w:ascii="Verdana" w:hAnsi="Verdana"/>
+              <w:sz w:val="16"/>
+              <w:szCs w:val="16"/>
+              <w:lang w:val="es-PE"/>
+            </w:rPr>
+            <w:t xml:space="preserve"> - Versión 1.0</w:t>
           </w:r>
         </w:p>
       </w:tc>
@@ -3129,43 +2776,12 @@
     <w:pPr>
       <w:pStyle w:val="Encabezado"/>
     </w:pPr>
-    <w:r>
-      <w:rPr>
-        <w:noProof/>
-        <w:lang w:val="es-PE" w:eastAsia="es-PE"/>
-      </w:rPr>
-      <w:pict>
-        <v:shapetype id="_x0000_t75" coordsize="21600,21600" o:spt="75" o:preferrelative="t" path="m@4@5l@4@11@9@11@9@5xe" filled="f" stroked="f">
-          <v:stroke joinstyle="miter"/>
-          <v:formulas>
-            <v:f eqn="if lineDrawn pixelLineWidth 0"/>
-            <v:f eqn="sum @0 1 0"/>
-            <v:f eqn="sum 0 0 @1"/>
-            <v:f eqn="prod @2 1 2"/>
-            <v:f eqn="prod @3 21600 pixelWidth"/>
-            <v:f eqn="prod @3 21600 pixelHeight"/>
-            <v:f eqn="sum @0 0 1"/>
-            <v:f eqn="prod @6 1 2"/>
-            <v:f eqn="prod @7 21600 pixelWidth"/>
-            <v:f eqn="sum @8 21600 0"/>
-            <v:f eqn="prod @7 21600 pixelHeight"/>
-            <v:f eqn="sum @10 21600 0"/>
-          </v:formulas>
-          <v:path o:extrusionok="f" gradientshapeok="t" o:connecttype="rect"/>
-          <o:lock v:ext="edit" aspectratio="t"/>
-        </v:shapetype>
-        <v:shape id="WordPictureWatermark88606312" o:spid="_x0000_s4097" type="#_x0000_t75" style="position:absolute;margin-left:0;margin-top:0;width:453.55pt;height:79.4pt;z-index:-251658240;mso-position-horizontal:center;mso-position-horizontal-relative:margin;mso-position-vertical:center;mso-position-vertical-relative:margin" o:allowincell="f">
-          <v:imagedata r:id="rId4" o:title="Marca Agua" gain="19661f" blacklevel="22938f"/>
-          <w10:wrap anchorx="margin" anchory="margin"/>
-        </v:shape>
-      </w:pict>
-    </w:r>
   </w:p>
 </w:hdr>
 </file>
 
 <file path=word/numbering.xml><?xml version="1.0" encoding="utf-8"?>
-<w:numbering xmlns:wpc="http://schemas.microsoft.com/office/word/2010/wordprocessingCanvas" xmlns:cx="http://schemas.microsoft.com/office/drawing/2014/chartex" xmlns:mc="http://schemas.openxmlformats.org/markup-compatibility/2006" xmlns:o="urn:schemas-microsoft-com:office:office" xmlns:r="http://schemas.openxmlformats.org/officeDocument/2006/relationships" xmlns:m="http://schemas.openxmlformats.org/officeDocument/2006/math" xmlns:v="urn:schemas-microsoft-com:vml" xmlns:wp14="http://schemas.microsoft.com/office/word/2010/wordprocessingDrawing" xmlns:wp="http://schemas.openxmlformats.org/drawingml/2006/wordprocessingDrawing" xmlns:w10="urn:schemas-microsoft-com:office:word" xmlns:w="http://schemas.openxmlformats.org/wordprocessingml/2006/main" xmlns:w14="http://schemas.microsoft.com/office/word/2010/wordml" xmlns:w15="http://schemas.microsoft.com/office/word/2012/wordml" xmlns:w16se="http://schemas.microsoft.com/office/word/2015/wordml/symex" xmlns:wpg="http://schemas.microsoft.com/office/word/2010/wordprocessingGroup" xmlns:wpi="http://schemas.microsoft.com/office/word/2010/wordprocessingInk" xmlns:wne="http://schemas.microsoft.com/office/word/2006/wordml" xmlns:wps="http://schemas.microsoft.com/office/word/2010/wordprocessingShape" mc:Ignorable="w14 w15 w16se wp14">
+<w:numbering xmlns:wpc="http://schemas.microsoft.com/office/word/2010/wordprocessingCanvas" xmlns:cx="http://schemas.microsoft.com/office/drawing/2014/chartex" xmlns:cx1="http://schemas.microsoft.com/office/drawing/2015/9/8/chartex" xmlns:mc="http://schemas.openxmlformats.org/markup-compatibility/2006" xmlns:o="urn:schemas-microsoft-com:office:office" xmlns:r="http://schemas.openxmlformats.org/officeDocument/2006/relationships" xmlns:m="http://schemas.openxmlformats.org/officeDocument/2006/math" xmlns:v="urn:schemas-microsoft-com:vml" xmlns:wp14="http://schemas.microsoft.com/office/word/2010/wordprocessingDrawing" xmlns:wp="http://schemas.openxmlformats.org/drawingml/2006/wordprocessingDrawing" xmlns:w10="urn:schemas-microsoft-com:office:word" xmlns:w="http://schemas.openxmlformats.org/wordprocessingml/2006/main" xmlns:w14="http://schemas.microsoft.com/office/word/2010/wordml" xmlns:w15="http://schemas.microsoft.com/office/word/2012/wordml" xmlns:w16se="http://schemas.microsoft.com/office/word/2015/wordml/symex" xmlns:wpg="http://schemas.microsoft.com/office/word/2010/wordprocessingGroup" xmlns:wpi="http://schemas.microsoft.com/office/word/2010/wordprocessingInk" xmlns:wne="http://schemas.microsoft.com/office/word/2006/wordml" xmlns:wps="http://schemas.microsoft.com/office/word/2010/wordprocessingShape" mc:Ignorable="w14 w15 w16se wp14">
   <w:abstractNum w:abstractNumId="0" w15:restartNumberingAfterBreak="0">
     <w:nsid w:val="05745F7D"/>
     <w:multiLevelType w:val="hybridMultilevel"/>
@@ -5613,7 +5229,7 @@
 </file>
 
 <file path=customXml/itemProps1.xml><?xml version="1.0" encoding="utf-8"?>
-<ds:datastoreItem xmlns:ds="http://schemas.openxmlformats.org/officeDocument/2006/customXml" ds:itemID="{977D6214-CF32-4D05-B188-52E286C68EAF}">
+<ds:datastoreItem xmlns:ds="http://schemas.openxmlformats.org/officeDocument/2006/customXml" ds:itemID="{F6E072A6-515A-48EE-BF52-1DFE5BC5269B}">
   <ds:schemaRefs>
     <ds:schemaRef ds:uri="http://schemas.openxmlformats.org/officeDocument/2006/bibliography"/>
   </ds:schemaRefs>

</xml_diff>